<commit_message>
Revert "Update BOBW_Referat .docx"
This reverts commit 05458ebf8843624309fcf526379a477e1be8f13e.
</commit_message>
<xml_diff>
--- a/BOBW_Referat .docx
+++ b/BOBW_Referat .docx
@@ -10233,7 +10233,7 @@
         <w:pStyle w:val="Listenabsatz"/>
         <w:numPr>
           <w:ilvl w:val="1"/>
-          <w:numId w:val="35"/>
+          <w:numId w:val="36"/>
         </w:numPr>
         <w:spacing w:line="256" w:lineRule="auto"/>
         <w:rPr>
@@ -10252,7 +10252,7 @@
         <w:pStyle w:val="Listenabsatz"/>
         <w:numPr>
           <w:ilvl w:val="1"/>
-          <w:numId w:val="35"/>
+          <w:numId w:val="36"/>
         </w:numPr>
         <w:spacing w:line="256" w:lineRule="auto"/>
         <w:rPr>
@@ -10271,7 +10271,7 @@
         <w:pStyle w:val="Listenabsatz"/>
         <w:numPr>
           <w:ilvl w:val="1"/>
-          <w:numId w:val="35"/>
+          <w:numId w:val="36"/>
         </w:numPr>
         <w:spacing w:line="256" w:lineRule="auto"/>
         <w:rPr>
@@ -13135,7 +13135,7 @@
         <w:pStyle w:val="Listenabsatz"/>
         <w:numPr>
           <w:ilvl w:val="0"/>
-          <w:numId w:val="36"/>
+          <w:numId w:val="37"/>
         </w:numPr>
       </w:pPr>
       <w:r>
@@ -13147,7 +13147,7 @@
         <w:pStyle w:val="Listenabsatz"/>
         <w:numPr>
           <w:ilvl w:val="0"/>
-          <w:numId w:val="36"/>
+          <w:numId w:val="37"/>
         </w:numPr>
       </w:pPr>
       <w:r>
@@ -13159,7 +13159,7 @@
         <w:pStyle w:val="Listenabsatz"/>
         <w:numPr>
           <w:ilvl w:val="0"/>
-          <w:numId w:val="36"/>
+          <w:numId w:val="37"/>
         </w:numPr>
       </w:pPr>
       <w:r>
@@ -13171,7 +13171,7 @@
         <w:pStyle w:val="Listenabsatz"/>
         <w:numPr>
           <w:ilvl w:val="0"/>
-          <w:numId w:val="36"/>
+          <w:numId w:val="37"/>
         </w:numPr>
       </w:pPr>
       <w:r>
@@ -13183,7 +13183,7 @@
         <w:pStyle w:val="Listenabsatz"/>
         <w:numPr>
           <w:ilvl w:val="0"/>
-          <w:numId w:val="36"/>
+          <w:numId w:val="37"/>
         </w:numPr>
       </w:pPr>
       <w:r>
@@ -13287,7 +13287,7 @@
         <w:pStyle w:val="Listenabsatz"/>
         <w:numPr>
           <w:ilvl w:val="0"/>
-          <w:numId w:val="37"/>
+          <w:numId w:val="38"/>
         </w:numPr>
       </w:pPr>
       <w:r>
@@ -13319,7 +13319,7 @@
         <w:pStyle w:val="Listenabsatz"/>
         <w:numPr>
           <w:ilvl w:val="0"/>
-          <w:numId w:val="37"/>
+          <w:numId w:val="38"/>
         </w:numPr>
       </w:pPr>
       <w:r>
@@ -13355,7 +13355,7 @@
         <w:pStyle w:val="Listenabsatz"/>
         <w:numPr>
           <w:ilvl w:val="0"/>
-          <w:numId w:val="37"/>
+          <w:numId w:val="38"/>
         </w:numPr>
       </w:pPr>
       <w:r>
@@ -13405,7 +13405,7 @@
         <w:pStyle w:val="Listenabsatz"/>
         <w:numPr>
           <w:ilvl w:val="0"/>
-          <w:numId w:val="38"/>
+          <w:numId w:val="39"/>
         </w:numPr>
         <w:ind w:left="1428"/>
       </w:pPr>
@@ -13418,7 +13418,7 @@
         <w:pStyle w:val="Listenabsatz"/>
         <w:numPr>
           <w:ilvl w:val="0"/>
-          <w:numId w:val="38"/>
+          <w:numId w:val="39"/>
         </w:numPr>
         <w:ind w:left="1428"/>
       </w:pPr>
@@ -13431,7 +13431,7 @@
         <w:pStyle w:val="Listenabsatz"/>
         <w:numPr>
           <w:ilvl w:val="0"/>
-          <w:numId w:val="38"/>
+          <w:numId w:val="39"/>
         </w:numPr>
         <w:ind w:left="1428"/>
       </w:pPr>
@@ -13490,7 +13490,7 @@
         <w:pStyle w:val="Listenabsatz"/>
         <w:numPr>
           <w:ilvl w:val="0"/>
-          <w:numId w:val="39"/>
+          <w:numId w:val="40"/>
         </w:numPr>
         <w:ind w:left="1080"/>
       </w:pPr>
@@ -13503,7 +13503,7 @@
         <w:pStyle w:val="Listenabsatz"/>
         <w:numPr>
           <w:ilvl w:val="0"/>
-          <w:numId w:val="39"/>
+          <w:numId w:val="40"/>
         </w:numPr>
         <w:ind w:left="1080"/>
       </w:pPr>
@@ -13516,7 +13516,7 @@
         <w:pStyle w:val="Listenabsatz"/>
         <w:numPr>
           <w:ilvl w:val="0"/>
-          <w:numId w:val="39"/>
+          <w:numId w:val="40"/>
         </w:numPr>
         <w:ind w:left="1080"/>
       </w:pPr>
@@ -13529,7 +13529,7 @@
         <w:pStyle w:val="Listenabsatz"/>
         <w:numPr>
           <w:ilvl w:val="0"/>
-          <w:numId w:val="39"/>
+          <w:numId w:val="40"/>
         </w:numPr>
         <w:ind w:left="1080"/>
       </w:pPr>
@@ -13542,7 +13542,7 @@
         <w:pStyle w:val="Listenabsatz"/>
         <w:numPr>
           <w:ilvl w:val="0"/>
-          <w:numId w:val="39"/>
+          <w:numId w:val="40"/>
         </w:numPr>
         <w:ind w:left="1080"/>
       </w:pPr>
@@ -13587,15 +13587,17 @@
         <w:pStyle w:val="Listenabsatz"/>
         <w:numPr>
           <w:ilvl w:val="0"/>
-          <w:numId w:val="40"/>
+          <w:numId w:val="41"/>
         </w:numPr>
       </w:pPr>
       <w:r>
         <w:t xml:space="preserve">Rohstoffe oder Teile werden zum spätmöglichen Zeitpunkt </w:t>
       </w:r>
-      <w:r>
-        <w:t>geliefert,</w:t>
-      </w:r>
+      <w:proofErr w:type="gramStart"/>
+      <w:r>
+        <w:t>geliefert</w:t>
+      </w:r>
+      <w:proofErr w:type="gramEnd"/>
       <w:r>
         <w:t xml:space="preserve"> um Lagerbestände klein zu halten</w:t>
       </w:r>
@@ -13605,7 +13607,7 @@
         <w:pStyle w:val="Listenabsatz"/>
         <w:numPr>
           <w:ilvl w:val="0"/>
-          <w:numId w:val="40"/>
+          <w:numId w:val="41"/>
         </w:numPr>
       </w:pPr>
       <w:r>
@@ -13617,7 +13619,7 @@
         <w:pStyle w:val="Listenabsatz"/>
         <w:numPr>
           <w:ilvl w:val="0"/>
-          <w:numId w:val="40"/>
+          <w:numId w:val="41"/>
         </w:numPr>
       </w:pPr>
       <w:r>
@@ -13629,7 +13631,7 @@
         <w:pStyle w:val="Listenabsatz"/>
         <w:numPr>
           <w:ilvl w:val="0"/>
-          <w:numId w:val="40"/>
+          <w:numId w:val="41"/>
         </w:numPr>
       </w:pPr>
       <w:r>
@@ -13659,7 +13661,7 @@
         <w:pStyle w:val="Listenabsatz"/>
         <w:numPr>
           <w:ilvl w:val="0"/>
-          <w:numId w:val="41"/>
+          <w:numId w:val="42"/>
         </w:numPr>
       </w:pPr>
       <w:r>
@@ -13671,7 +13673,7 @@
         <w:pStyle w:val="Listenabsatz"/>
         <w:numPr>
           <w:ilvl w:val="0"/>
-          <w:numId w:val="41"/>
+          <w:numId w:val="42"/>
         </w:numPr>
       </w:pPr>
       <w:r>
@@ -13701,7 +13703,7 @@
         <w:pStyle w:val="Listenabsatz"/>
         <w:numPr>
           <w:ilvl w:val="0"/>
-          <w:numId w:val="42"/>
+          <w:numId w:val="43"/>
         </w:numPr>
       </w:pPr>
       <w:r>
@@ -13713,7 +13715,7 @@
         <w:pStyle w:val="Listenabsatz"/>
         <w:numPr>
           <w:ilvl w:val="0"/>
-          <w:numId w:val="42"/>
+          <w:numId w:val="43"/>
         </w:numPr>
       </w:pPr>
       <w:r>
@@ -13725,7 +13727,7 @@
         <w:pStyle w:val="Listenabsatz"/>
         <w:numPr>
           <w:ilvl w:val="0"/>
-          <w:numId w:val="42"/>
+          <w:numId w:val="43"/>
         </w:numPr>
       </w:pPr>
       <w:r>
@@ -13744,1860 +13746,9 @@
         <w:t>Das Qualitätswesen im Fertigungsbetrieb</w:t>
       </w:r>
     </w:p>
-    <w:p>
-      <w:pPr>
-        <w:pStyle w:val="berschrift2"/>
-        <w:numPr>
-          <w:ilvl w:val="2"/>
-          <w:numId w:val="2"/>
-        </w:numPr>
-        <w:rPr>
-          <w:lang w:val="de-DE"/>
-        </w:rPr>
-      </w:pPr>
-      <w:r>
-        <w:rPr>
-          <w:lang w:val="de-DE"/>
-        </w:rPr>
-        <w:t>Der qualitätswesen</w:t>
-      </w:r>
-      <w:r>
-        <w:rPr>
-          <w:lang w:val="de-DE"/>
-        </w:rPr>
-        <w:t xml:space="preserve"> als Grundlage der Qual</w:t>
-      </w:r>
-      <w:r>
-        <w:rPr>
-          <w:lang w:val="de-DE"/>
-        </w:rPr>
-        <w:t>i</w:t>
-      </w:r>
-      <w:r>
-        <w:rPr>
-          <w:lang w:val="de-DE"/>
-        </w:rPr>
-        <w:t xml:space="preserve">tätssicherung </w:t>
-      </w:r>
-    </w:p>
-    <w:p>
-      <w:pPr>
-        <w:spacing w:after="0"/>
-        <w:ind w:left="709"/>
-        <w:rPr>
-          <w:lang w:val="de-DE"/>
-        </w:rPr>
-      </w:pPr>
-      <w:r>
-        <w:rPr>
-          <w:lang w:val="de-DE"/>
-        </w:rPr>
-        <w:t>Gute Qualität führt zu</w:t>
-      </w:r>
-      <w:r>
-        <w:rPr>
-          <w:lang w:val="de-DE"/>
-        </w:rPr>
-        <w:t xml:space="preserve"> </w:t>
-      </w:r>
-      <w:r>
-        <w:rPr>
-          <w:lang w:val="de-DE"/>
-        </w:rPr>
-        <w:t>wesentlichen Marktvorteilen</w:t>
-      </w:r>
-      <w:r>
-        <w:rPr>
-          <w:lang w:val="de-DE"/>
-        </w:rPr>
-        <w:tab/>
-      </w:r>
-    </w:p>
-    <w:p>
-      <w:pPr>
-        <w:spacing w:after="0"/>
-        <w:ind w:left="709"/>
-        <w:rPr>
-          <w:lang w:val="de-DE"/>
-        </w:rPr>
-      </w:pPr>
-      <w:r>
-        <w:rPr>
-          <w:lang w:val="de-DE"/>
-        </w:rPr>
-        <w:t>Schlechte Qualität führt zu</w:t>
-      </w:r>
-      <w:r>
-        <w:rPr>
-          <w:lang w:val="de-DE"/>
-        </w:rPr>
-        <w:t>:</w:t>
-      </w:r>
-    </w:p>
-    <w:p>
-      <w:pPr>
-        <w:pStyle w:val="Listenabsatz"/>
-        <w:numPr>
-          <w:ilvl w:val="0"/>
-          <w:numId w:val="44"/>
-        </w:numPr>
-        <w:ind w:left="1134" w:hanging="425"/>
-        <w:rPr>
-          <w:lang w:val="de-DE"/>
-        </w:rPr>
-      </w:pPr>
-      <w:r>
-        <w:rPr>
-          <w:lang w:val="de-DE"/>
-        </w:rPr>
-        <w:t xml:space="preserve">Imageverlust </w:t>
-      </w:r>
-    </w:p>
-    <w:p>
-      <w:pPr>
-        <w:pStyle w:val="Listenabsatz"/>
-        <w:numPr>
-          <w:ilvl w:val="0"/>
-          <w:numId w:val="44"/>
-        </w:numPr>
-        <w:ind w:left="1134" w:hanging="425"/>
-        <w:rPr>
-          <w:lang w:val="de-DE"/>
-        </w:rPr>
-      </w:pPr>
-      <w:r>
-        <w:rPr>
-          <w:lang w:val="de-DE"/>
-        </w:rPr>
-        <w:t>Folgekosten</w:t>
-      </w:r>
-    </w:p>
-    <w:p>
-      <w:pPr>
-        <w:pStyle w:val="Listenabsatz"/>
-        <w:numPr>
-          <w:ilvl w:val="0"/>
-          <w:numId w:val="44"/>
-        </w:numPr>
-        <w:ind w:left="1134" w:hanging="425"/>
-        <w:rPr>
-          <w:lang w:val="de-DE"/>
-        </w:rPr>
-      </w:pPr>
-      <w:r>
-        <w:rPr>
-          <w:lang w:val="de-DE"/>
-        </w:rPr>
-        <w:t>Schadensersatzforderungen</w:t>
-      </w:r>
-    </w:p>
-    <w:p>
-      <w:pPr>
-        <w:rPr>
-          <w:lang w:val="de-DE"/>
-        </w:rPr>
-      </w:pPr>
-    </w:p>
-    <w:p>
-      <w:pPr>
-        <w:rPr>
-          <w:i/>
-          <w:iCs/>
-          <w:color w:val="AEAAAA" w:themeColor="background2" w:themeShade="BF"/>
-          <w:lang w:val="de-DE"/>
-        </w:rPr>
-      </w:pPr>
-      <w:r>
-        <w:rPr>
-          <w:i/>
-          <w:iCs/>
-          <w:noProof/>
-          <w:color w:val="AEAAAA" w:themeColor="background2" w:themeShade="BF"/>
-        </w:rPr>
-        <w:drawing>
-          <wp:anchor distT="0" distB="0" distL="114300" distR="114300" simplePos="0" relativeHeight="251670529" behindDoc="1" locked="0" layoutInCell="1" allowOverlap="1" wp14:anchorId="7FC3A087" wp14:editId="0A2CB133">
-            <wp:simplePos x="0" y="0"/>
-            <wp:positionH relativeFrom="column">
-              <wp:posOffset>462280</wp:posOffset>
-            </wp:positionH>
-            <wp:positionV relativeFrom="page">
-              <wp:posOffset>895350</wp:posOffset>
-            </wp:positionV>
-            <wp:extent cx="4838400" cy="4507200"/>
-            <wp:effectExtent l="0" t="0" r="635" b="8255"/>
-            <wp:wrapTopAndBottom/>
-            <wp:docPr id="11" name="Grafik 11"/>
-            <wp:cNvGraphicFramePr>
-              <a:graphicFrameLocks xmlns:a="http://schemas.openxmlformats.org/drawingml/2006/main" noChangeAspect="1"/>
-            </wp:cNvGraphicFramePr>
-            <a:graphic xmlns:a="http://schemas.openxmlformats.org/drawingml/2006/main">
-              <a:graphicData uri="http://schemas.openxmlformats.org/drawingml/2006/picture">
-                <pic:pic xmlns:pic="http://schemas.openxmlformats.org/drawingml/2006/picture">
-                  <pic:nvPicPr>
-                    <pic:cNvPr id="1" name=""/>
-                    <pic:cNvPicPr/>
-                  </pic:nvPicPr>
-                  <pic:blipFill rotWithShape="1">
-                    <a:blip r:embed="rId19">
-                      <a:extLst>
-                        <a:ext uri="{28A0092B-C50C-407E-A947-70E740481C1C}">
-                          <a14:useLocalDpi xmlns:a14="http://schemas.microsoft.com/office/drawing/2010/main" val="0"/>
-                        </a:ext>
-                      </a:extLst>
-                    </a:blip>
-                    <a:srcRect l="5227" t="2070" r="9106"/>
-                    <a:stretch/>
-                  </pic:blipFill>
-                  <pic:spPr bwMode="auto">
-                    <a:xfrm>
-                      <a:off x="0" y="0"/>
-                      <a:ext cx="4838400" cy="4507200"/>
-                    </a:xfrm>
-                    <a:prstGeom prst="rect">
-                      <a:avLst/>
-                    </a:prstGeom>
-                    <a:ln>
-                      <a:noFill/>
-                    </a:ln>
-                    <a:extLst>
-                      <a:ext uri="{53640926-AAD7-44D8-BBD7-CCE9431645EC}">
-                        <a14:shadowObscured xmlns:a14="http://schemas.microsoft.com/office/drawing/2010/main"/>
-                      </a:ext>
-                    </a:extLst>
-                  </pic:spPr>
-                </pic:pic>
-              </a:graphicData>
-            </a:graphic>
-            <wp14:sizeRelH relativeFrom="margin">
-              <wp14:pctWidth>0</wp14:pctWidth>
-            </wp14:sizeRelH>
-            <wp14:sizeRelV relativeFrom="margin">
-              <wp14:pctHeight>0</wp14:pctHeight>
-            </wp14:sizeRelV>
-          </wp:anchor>
-        </w:drawing>
-      </w:r>
-      <w:r>
-        <w:rPr>
-          <w:i/>
-          <w:iCs/>
-          <w:color w:val="AEAAAA" w:themeColor="background2" w:themeShade="BF"/>
-          <w:lang w:val="de-DE"/>
-        </w:rPr>
-        <w:t>//</w:t>
-      </w:r>
-      <w:r>
-        <w:rPr>
-          <w:i/>
-          <w:iCs/>
-          <w:color w:val="AEAAAA" w:themeColor="background2" w:themeShade="BF"/>
-          <w:lang w:val="de-DE"/>
-        </w:rPr>
-        <w:t>Abb.</w:t>
-      </w:r>
-      <w:r>
-        <w:rPr>
-          <w:i/>
-          <w:iCs/>
-          <w:color w:val="AEAAAA" w:themeColor="background2" w:themeShade="BF"/>
-          <w:lang w:val="de-DE"/>
-        </w:rPr>
-        <w:t xml:space="preserve"> Alle </w:t>
-      </w:r>
-      <w:r>
-        <w:rPr>
-          <w:i/>
-          <w:iCs/>
-          <w:color w:val="AEAAAA" w:themeColor="background2" w:themeShade="BF"/>
-          <w:lang w:val="de-DE"/>
-        </w:rPr>
-        <w:t>Phasen</w:t>
-      </w:r>
-      <w:r>
-        <w:rPr>
-          <w:i/>
-          <w:iCs/>
-          <w:color w:val="AEAAAA" w:themeColor="background2" w:themeShade="BF"/>
-          <w:lang w:val="de-DE"/>
-        </w:rPr>
-        <w:t xml:space="preserve"> der</w:t>
-      </w:r>
-      <w:r>
-        <w:rPr>
-          <w:i/>
-          <w:iCs/>
-          <w:color w:val="AEAAAA" w:themeColor="background2" w:themeShade="BF"/>
-          <w:lang w:val="de-DE"/>
-        </w:rPr>
-        <w:t xml:space="preserve"> </w:t>
-      </w:r>
-      <w:r>
-        <w:rPr>
-          <w:i/>
-          <w:iCs/>
-          <w:color w:val="AEAAAA" w:themeColor="background2" w:themeShade="BF"/>
-          <w:lang w:val="de-DE"/>
-        </w:rPr>
-        <w:t>Qualitätssicherung</w:t>
-      </w:r>
-    </w:p>
-    <w:p>
-      <w:pPr>
-        <w:pStyle w:val="berschrift2"/>
-        <w:numPr>
-          <w:ilvl w:val="2"/>
-          <w:numId w:val="2"/>
-        </w:numPr>
-        <w:rPr>
-          <w:lang w:val="de-DE"/>
-        </w:rPr>
-      </w:pPr>
-      <w:r>
-        <w:rPr>
-          <w:lang w:val="de-DE"/>
-        </w:rPr>
-        <w:t>Organisatorische Gestaltung des Qualitätswesens</w:t>
-      </w:r>
-    </w:p>
-    <w:p>
-      <w:r>
-        <w:rPr>
-          <w:noProof/>
-        </w:rPr>
-        <w:drawing>
-          <wp:inline distT="0" distB="0" distL="0" distR="0" wp14:anchorId="7310A870" wp14:editId="611AC9FF">
-            <wp:extent cx="5629275" cy="3514725"/>
-            <wp:effectExtent l="0" t="0" r="9525" b="9525"/>
-            <wp:docPr id="12" name="Grafik 12"/>
-            <wp:cNvGraphicFramePr>
-              <a:graphicFrameLocks xmlns:a="http://schemas.openxmlformats.org/drawingml/2006/main" noChangeAspect="1"/>
-            </wp:cNvGraphicFramePr>
-            <a:graphic xmlns:a="http://schemas.openxmlformats.org/drawingml/2006/main">
-              <a:graphicData uri="http://schemas.openxmlformats.org/drawingml/2006/picture">
-                <pic:pic xmlns:pic="http://schemas.openxmlformats.org/drawingml/2006/picture">
-                  <pic:nvPicPr>
-                    <pic:cNvPr id="1" name=""/>
-                    <pic:cNvPicPr/>
-                  </pic:nvPicPr>
-                  <pic:blipFill>
-                    <a:blip r:embed="rId20"/>
-                    <a:stretch>
-                      <a:fillRect/>
-                    </a:stretch>
-                  </pic:blipFill>
-                  <pic:spPr>
-                    <a:xfrm>
-                      <a:off x="0" y="0"/>
-                      <a:ext cx="5629275" cy="3514725"/>
-                    </a:xfrm>
-                    <a:prstGeom prst="rect">
-                      <a:avLst/>
-                    </a:prstGeom>
-                  </pic:spPr>
-                </pic:pic>
-              </a:graphicData>
-            </a:graphic>
-          </wp:inline>
-        </w:drawing>
-      </w:r>
-      <w:r>
-        <w:br w:type="page"/>
-      </w:r>
-      <w:r>
-        <w:rPr>
-          <w:noProof/>
-        </w:rPr>
-        <w:lastRenderedPageBreak/>
-        <w:drawing>
-          <wp:anchor distT="0" distB="0" distL="114300" distR="114300" simplePos="0" relativeHeight="251671553" behindDoc="0" locked="0" layoutInCell="1" allowOverlap="1" wp14:anchorId="1B1D8663" wp14:editId="63C70BB0">
-            <wp:simplePos x="0" y="0"/>
-            <wp:positionH relativeFrom="column">
-              <wp:posOffset>-4445</wp:posOffset>
-            </wp:positionH>
-            <wp:positionV relativeFrom="paragraph">
-              <wp:posOffset>290830</wp:posOffset>
-            </wp:positionV>
-            <wp:extent cx="5753100" cy="3505200"/>
-            <wp:effectExtent l="0" t="0" r="0" b="0"/>
-            <wp:wrapTopAndBottom/>
-            <wp:docPr id="13" name="Grafik 13"/>
-            <wp:cNvGraphicFramePr>
-              <a:graphicFrameLocks xmlns:a="http://schemas.openxmlformats.org/drawingml/2006/main" noChangeAspect="1"/>
-            </wp:cNvGraphicFramePr>
-            <a:graphic xmlns:a="http://schemas.openxmlformats.org/drawingml/2006/main">
-              <a:graphicData uri="http://schemas.openxmlformats.org/drawingml/2006/picture">
-                <pic:pic xmlns:pic="http://schemas.openxmlformats.org/drawingml/2006/picture">
-                  <pic:nvPicPr>
-                    <pic:cNvPr id="1" name=""/>
-                    <pic:cNvPicPr/>
-                  </pic:nvPicPr>
-                  <pic:blipFill>
-                    <a:blip r:embed="rId21">
-                      <a:extLst>
-                        <a:ext uri="{28A0092B-C50C-407E-A947-70E740481C1C}">
-                          <a14:useLocalDpi xmlns:a14="http://schemas.microsoft.com/office/drawing/2010/main" val="0"/>
-                        </a:ext>
-                      </a:extLst>
-                    </a:blip>
-                    <a:stretch>
-                      <a:fillRect/>
-                    </a:stretch>
-                  </pic:blipFill>
-                  <pic:spPr>
-                    <a:xfrm>
-                      <a:off x="0" y="0"/>
-                      <a:ext cx="5753100" cy="3505200"/>
-                    </a:xfrm>
-                    <a:prstGeom prst="rect">
-                      <a:avLst/>
-                    </a:prstGeom>
-                  </pic:spPr>
-                </pic:pic>
-              </a:graphicData>
-            </a:graphic>
-          </wp:anchor>
-        </w:drawing>
-      </w:r>
-      <w:r>
-        <w:t xml:space="preserve">Folgende </w:t>
-      </w:r>
-      <w:r>
-        <w:t>Entscheidungen</w:t>
-      </w:r>
-      <w:r>
-        <w:t xml:space="preserve"> sind bei der organisatorischen </w:t>
-      </w:r>
-      <w:r>
-        <w:t>Gestaltung der Qualitätswesens zu treffen:</w:t>
-      </w:r>
-    </w:p>
-    <w:p/>
-    <w:p>
-      <w:pPr>
-        <w:pStyle w:val="berschrift2"/>
-        <w:numPr>
-          <w:ilvl w:val="2"/>
-          <w:numId w:val="2"/>
-        </w:numPr>
-        <w:rPr>
-          <w:lang w:val="de-DE"/>
-        </w:rPr>
-      </w:pPr>
-      <w:r>
-        <w:rPr>
-          <w:lang w:val="de-DE"/>
-        </w:rPr>
-        <w:t>Qualitätsmanagement</w:t>
-      </w:r>
-    </w:p>
-    <w:p>
-      <w:pPr>
-        <w:spacing w:after="0"/>
-        <w:ind w:left="708"/>
-        <w:rPr>
-          <w:lang w:val="de-DE"/>
-        </w:rPr>
-      </w:pPr>
-      <w:r>
-        <w:rPr>
-          <w:lang w:val="de-DE"/>
-        </w:rPr>
-        <w:t>Für einen modernen Industriebetrieb ist Qualität ein entscheidender Wettbewerbsvorteil. Im Fer</w:t>
-      </w:r>
-      <w:r>
-        <w:rPr>
-          <w:lang w:val="de-DE"/>
-        </w:rPr>
-        <w:softHyphen/>
-        <w:t>tigungsbetrieb sind vor allem die folgenden Konzepte des Qualitätsmanagements wichtig:</w:t>
-      </w:r>
-    </w:p>
-    <w:p>
-      <w:pPr>
-        <w:pStyle w:val="Listenabsatz"/>
-        <w:numPr>
-          <w:ilvl w:val="0"/>
-          <w:numId w:val="45"/>
-        </w:numPr>
-        <w:spacing w:after="0"/>
-        <w:rPr>
-          <w:lang w:val="de-DE"/>
-        </w:rPr>
-      </w:pPr>
-      <w:r>
-        <w:rPr>
-          <w:lang w:val="de-DE"/>
-        </w:rPr>
-        <w:t>ISO 9000</w:t>
-      </w:r>
-    </w:p>
-    <w:p>
-      <w:pPr>
-        <w:pStyle w:val="Listenabsatz"/>
-        <w:numPr>
-          <w:ilvl w:val="0"/>
-          <w:numId w:val="45"/>
-        </w:numPr>
-        <w:spacing w:after="0"/>
-        <w:rPr>
-          <w:lang w:val="de-DE"/>
-        </w:rPr>
-      </w:pPr>
-      <w:r>
-        <w:rPr>
-          <w:lang w:val="de-DE"/>
-        </w:rPr>
-        <w:t>Total Quality Management (TQM)</w:t>
-      </w:r>
-    </w:p>
-    <w:p>
-      <w:pPr>
-        <w:spacing w:after="0"/>
-        <w:rPr>
-          <w:lang w:val="de-DE"/>
-        </w:rPr>
-      </w:pPr>
-    </w:p>
-    <w:p>
-      <w:pPr>
-        <w:pStyle w:val="berschrift1"/>
-        <w:numPr>
-          <w:ilvl w:val="1"/>
-          <w:numId w:val="2"/>
-        </w:numPr>
-      </w:pPr>
-      <w:r>
-        <w:t>Lean Management</w:t>
-      </w:r>
-    </w:p>
-    <w:p>
-      <w:pPr>
-        <w:spacing w:after="0"/>
-        <w:ind w:left="709"/>
-        <w:rPr>
-          <w:lang w:val="de-DE"/>
-        </w:rPr>
-      </w:pPr>
-      <w:r>
-        <w:rPr>
-          <w:lang w:val="de-DE"/>
-        </w:rPr>
-        <w:t>Ziel ist</w:t>
-      </w:r>
-      <w:r>
-        <w:rPr>
-          <w:lang w:val="de-DE"/>
-        </w:rPr>
-        <w:t>:</w:t>
-      </w:r>
-    </w:p>
-    <w:p>
-      <w:pPr>
-        <w:pStyle w:val="Listenabsatz"/>
-        <w:numPr>
-          <w:ilvl w:val="0"/>
-          <w:numId w:val="44"/>
-        </w:numPr>
-        <w:ind w:left="1134" w:hanging="425"/>
-        <w:rPr>
-          <w:lang w:val="de-DE"/>
-        </w:rPr>
-      </w:pPr>
-      <w:r>
-        <w:rPr>
-          <w:lang w:val="de-DE"/>
-        </w:rPr>
-        <w:t>eine Steigerung der Produktivität</w:t>
-      </w:r>
-    </w:p>
-    <w:p>
-      <w:pPr>
-        <w:pStyle w:val="Listenabsatz"/>
-        <w:numPr>
-          <w:ilvl w:val="0"/>
-          <w:numId w:val="44"/>
-        </w:numPr>
-        <w:ind w:left="1134" w:hanging="425"/>
-        <w:rPr>
-          <w:lang w:val="de-DE"/>
-        </w:rPr>
-      </w:pPr>
-      <w:r>
-        <w:rPr>
-          <w:lang w:val="de-DE"/>
-        </w:rPr>
-        <w:t>bei gleichzeitiger Kostensenkung</w:t>
-      </w:r>
-    </w:p>
-    <w:p>
-      <w:pPr>
-        <w:pStyle w:val="Listenabsatz"/>
-        <w:numPr>
-          <w:ilvl w:val="0"/>
-          <w:numId w:val="44"/>
-        </w:numPr>
-        <w:ind w:left="1134" w:hanging="425"/>
-        <w:rPr>
-          <w:lang w:val="de-DE"/>
-        </w:rPr>
-      </w:pPr>
-      <w:r>
-        <w:rPr>
-          <w:lang w:val="de-DE"/>
-        </w:rPr>
-        <w:t>und Sicherung der Qualität.</w:t>
-      </w:r>
-    </w:p>
-    <w:p>
-      <w:pPr>
-        <w:spacing w:after="0"/>
-        <w:ind w:left="709"/>
-        <w:rPr>
-          <w:lang w:val="de-DE"/>
-        </w:rPr>
-      </w:pPr>
-      <w:r>
-        <w:rPr>
-          <w:lang w:val="de-DE"/>
-        </w:rPr>
-        <w:t>Es sollen</w:t>
-      </w:r>
-      <w:r>
-        <w:rPr>
-          <w:lang w:val="de-DE"/>
-        </w:rPr>
-        <w:t>:</w:t>
-      </w:r>
-    </w:p>
-    <w:p>
-      <w:pPr>
-        <w:pStyle w:val="Listenabsatz"/>
-        <w:numPr>
-          <w:ilvl w:val="0"/>
-          <w:numId w:val="44"/>
-        </w:numPr>
-        <w:ind w:left="1134" w:hanging="425"/>
-        <w:rPr>
-          <w:lang w:val="de-DE"/>
-        </w:rPr>
-      </w:pPr>
-      <w:r>
-        <w:rPr>
-          <w:lang w:val="de-DE"/>
-        </w:rPr>
-        <w:t>nach kürzeren Entwicklungszeiten</w:t>
-      </w:r>
-    </w:p>
-    <w:p>
-      <w:pPr>
-        <w:pStyle w:val="Listenabsatz"/>
-        <w:numPr>
-          <w:ilvl w:val="0"/>
-          <w:numId w:val="44"/>
-        </w:numPr>
-        <w:ind w:left="1134" w:hanging="425"/>
-        <w:rPr>
-          <w:lang w:val="de-DE"/>
-        </w:rPr>
-      </w:pPr>
-      <w:r>
-        <w:rPr>
-          <w:lang w:val="de-DE"/>
-        </w:rPr>
-        <w:t>mit weniger Personal</w:t>
-      </w:r>
-    </w:p>
-    <w:p>
-      <w:pPr>
-        <w:pStyle w:val="Listenabsatz"/>
-        <w:numPr>
-          <w:ilvl w:val="0"/>
-          <w:numId w:val="44"/>
-        </w:numPr>
-        <w:ind w:left="1134" w:hanging="425"/>
-        <w:rPr>
-          <w:lang w:val="de-DE"/>
-        </w:rPr>
-      </w:pPr>
-      <w:r>
-        <w:rPr>
-          <w:lang w:val="de-DE"/>
-        </w:rPr>
-        <w:t>auf geringeren Produktionsflächen</w:t>
-      </w:r>
-    </w:p>
-    <w:p>
-      <w:pPr>
-        <w:pStyle w:val="Listenabsatz"/>
-        <w:numPr>
-          <w:ilvl w:val="0"/>
-          <w:numId w:val="44"/>
-        </w:numPr>
-        <w:ind w:left="1134" w:hanging="425"/>
-        <w:rPr>
-          <w:lang w:val="de-DE"/>
-        </w:rPr>
-      </w:pPr>
-      <w:r>
-        <w:rPr>
-          <w:lang w:val="de-DE"/>
-        </w:rPr>
-        <w:t>in kürzeren Produktionszeiten</w:t>
-      </w:r>
-    </w:p>
-    <w:p>
-      <w:pPr>
-        <w:pStyle w:val="Listenabsatz"/>
-        <w:numPr>
-          <w:ilvl w:val="0"/>
-          <w:numId w:val="44"/>
-        </w:numPr>
-        <w:ind w:left="1134" w:hanging="425"/>
-        <w:rPr>
-          <w:lang w:val="de-DE"/>
-        </w:rPr>
-      </w:pPr>
-      <w:r>
-        <w:rPr>
-          <w:lang w:val="de-DE"/>
-        </w:rPr>
-        <w:t>mit verringerten Zwischen- und Endlagern</w:t>
-      </w:r>
-    </w:p>
-    <w:p>
-      <w:pPr>
-        <w:pStyle w:val="Listenabsatz"/>
-        <w:numPr>
-          <w:ilvl w:val="0"/>
-          <w:numId w:val="44"/>
-        </w:numPr>
-        <w:ind w:left="1134" w:hanging="425"/>
-        <w:rPr>
-          <w:lang w:val="de-DE"/>
-        </w:rPr>
-      </w:pPr>
-      <w:r>
-        <w:rPr>
-          <w:lang w:val="de-DE"/>
-        </w:rPr>
-        <w:t>Produkte in höherer Qualität erzeugt werden,</w:t>
-      </w:r>
-    </w:p>
-    <w:p>
-      <w:pPr>
-        <w:pStyle w:val="Listenabsatz"/>
-        <w:numPr>
-          <w:ilvl w:val="0"/>
-          <w:numId w:val="44"/>
-        </w:numPr>
-        <w:ind w:left="1134" w:hanging="425"/>
-        <w:rPr>
-          <w:lang w:val="de-DE"/>
-        </w:rPr>
-      </w:pPr>
-      <w:r>
-        <w:rPr>
-          <w:lang w:val="de-DE"/>
-        </w:rPr>
-        <w:t>die den Kundenwünschen besser entsprechen.</w:t>
-      </w:r>
-    </w:p>
-    <w:p>
-      <w:pPr>
-        <w:rPr>
-          <w:lang w:val="de-DE"/>
-        </w:rPr>
-      </w:pPr>
-      <w:r>
-        <w:rPr>
-          <w:lang w:val="de-DE"/>
-        </w:rPr>
-        <w:br w:type="page"/>
-      </w:r>
-    </w:p>
-    <w:p>
-      <w:pPr>
-        <w:pStyle w:val="berschrift2"/>
-        <w:numPr>
-          <w:ilvl w:val="2"/>
-          <w:numId w:val="2"/>
-        </w:numPr>
-        <w:rPr>
-          <w:lang w:val="de-DE"/>
-        </w:rPr>
-      </w:pPr>
-      <w:r>
-        <w:rPr>
-          <w:lang w:val="de-DE"/>
-        </w:rPr>
-        <w:lastRenderedPageBreak/>
-        <w:t xml:space="preserve">Erfolgs Beispiel für Lean Management </w:t>
-      </w:r>
-    </w:p>
-    <w:p>
-      <w:pPr>
-        <w:spacing w:before="3" w:line="20" w:lineRule="exact"/>
-      </w:pPr>
-    </w:p>
-    <w:tbl>
-      <w:tblPr>
-        <w:tblW w:w="0" w:type="auto"/>
-        <w:tblInd w:w="23" w:type="dxa"/>
-        <w:tblLayout w:type="fixed"/>
-        <w:tblCellMar>
-          <w:left w:w="0" w:type="dxa"/>
-          <w:right w:w="0" w:type="dxa"/>
-        </w:tblCellMar>
-        <w:tblLook w:val="04A0" w:firstRow="1" w:lastRow="0" w:firstColumn="1" w:lastColumn="0" w:noHBand="0" w:noVBand="1"/>
-      </w:tblPr>
-      <w:tblGrid>
-        <w:gridCol w:w="3645"/>
-        <w:gridCol w:w="2595"/>
-        <w:gridCol w:w="2617"/>
-      </w:tblGrid>
-      <w:tr>
-        <w:trPr>
-          <w:trHeight w:hRule="exact" w:val="353"/>
-        </w:trPr>
-        <w:tc>
-          <w:tcPr>
-            <w:tcW w:w="3645" w:type="dxa"/>
-            <w:tcBorders>
-              <w:top w:val="nil"/>
-              <w:left w:val="single" w:sz="8" w:space="0" w:color="000000"/>
-              <w:bottom w:val="nil"/>
-              <w:right w:val="single" w:sz="8" w:space="0" w:color="000000"/>
-            </w:tcBorders>
-            <w:shd w:val="clear" w:color="auto" w:fill="5391CD"/>
-          </w:tcPr>
-          <w:p>
-            <w:pPr>
-              <w:rPr>
-                <w:rFonts w:ascii="Tahoma" w:hAnsi="Tahoma"/>
-                <w:color w:val="000000"/>
-                <w:sz w:val="20"/>
-              </w:rPr>
-            </w:pPr>
-          </w:p>
-        </w:tc>
-        <w:tc>
-          <w:tcPr>
-            <w:tcW w:w="2595" w:type="dxa"/>
-            <w:tcBorders>
-              <w:top w:val="nil"/>
-              <w:left w:val="single" w:sz="8" w:space="0" w:color="000000"/>
-              <w:bottom w:val="nil"/>
-              <w:right w:val="single" w:sz="8" w:space="0" w:color="000000"/>
-            </w:tcBorders>
-            <w:shd w:val="clear" w:color="auto" w:fill="5391CD"/>
-            <w:vAlign w:val="center"/>
-            <w:hideMark/>
-          </w:tcPr>
-          <w:p>
-            <w:pPr>
-              <w:jc w:val="center"/>
-              <w:rPr>
-                <w:rFonts w:ascii="Tahoma" w:hAnsi="Tahoma"/>
-                <w:color w:val="FFFFFF"/>
-                <w:spacing w:val="14"/>
-                <w:sz w:val="18"/>
-                <w:lang w:val="de-DE"/>
-              </w:rPr>
-            </w:pPr>
-            <w:r>
-              <w:rPr>
-                <w:rFonts w:ascii="Tahoma" w:hAnsi="Tahoma"/>
-                <w:color w:val="FFFFFF"/>
-                <w:spacing w:val="14"/>
-                <w:sz w:val="18"/>
-                <w:lang w:val="de-DE"/>
-              </w:rPr>
-              <w:t>vor Lean Management</w:t>
-            </w:r>
-          </w:p>
-        </w:tc>
-        <w:tc>
-          <w:tcPr>
-            <w:tcW w:w="2617" w:type="dxa"/>
-            <w:tcBorders>
-              <w:top w:val="nil"/>
-              <w:left w:val="single" w:sz="8" w:space="0" w:color="000000"/>
-              <w:bottom w:val="nil"/>
-              <w:right w:val="single" w:sz="8" w:space="0" w:color="000000"/>
-            </w:tcBorders>
-            <w:shd w:val="clear" w:color="auto" w:fill="5391CD"/>
-            <w:vAlign w:val="center"/>
-            <w:hideMark/>
-          </w:tcPr>
-          <w:p>
-            <w:pPr>
-              <w:jc w:val="center"/>
-              <w:rPr>
-                <w:rFonts w:ascii="Tahoma" w:hAnsi="Tahoma"/>
-                <w:color w:val="FFFFFF"/>
-                <w:spacing w:val="14"/>
-                <w:sz w:val="18"/>
-                <w:lang w:val="de-DE"/>
-              </w:rPr>
-            </w:pPr>
-            <w:r>
-              <w:rPr>
-                <w:rFonts w:ascii="Tahoma" w:hAnsi="Tahoma"/>
-                <w:color w:val="FFFFFF"/>
-                <w:spacing w:val="14"/>
-                <w:sz w:val="18"/>
-                <w:lang w:val="de-DE"/>
-              </w:rPr>
-              <w:t>nach Lean Management</w:t>
-            </w:r>
-          </w:p>
-        </w:tc>
-      </w:tr>
-      <w:tr>
-        <w:trPr>
-          <w:trHeight w:hRule="exact" w:val="315"/>
-        </w:trPr>
-        <w:tc>
-          <w:tcPr>
-            <w:tcW w:w="3645" w:type="dxa"/>
-            <w:tcBorders>
-              <w:top w:val="nil"/>
-              <w:left w:val="single" w:sz="8" w:space="0" w:color="000000"/>
-              <w:bottom w:val="single" w:sz="8" w:space="0" w:color="000000"/>
-              <w:right w:val="single" w:sz="8" w:space="0" w:color="000000"/>
-            </w:tcBorders>
-            <w:shd w:val="clear" w:color="auto" w:fill="E2EAF6"/>
-            <w:vAlign w:val="center"/>
-            <w:hideMark/>
-          </w:tcPr>
-          <w:p>
-            <w:pPr>
-              <w:ind w:left="105"/>
-              <w:rPr>
-                <w:rFonts w:ascii="Tahoma" w:hAnsi="Tahoma"/>
-                <w:b/>
-                <w:color w:val="000000"/>
-                <w:spacing w:val="-6"/>
-                <w:sz w:val="19"/>
-                <w:lang w:val="de-DE"/>
-              </w:rPr>
-            </w:pPr>
-            <w:r>
-              <w:rPr>
-                <w:rFonts w:ascii="Tahoma" w:hAnsi="Tahoma"/>
-                <w:b/>
-                <w:color w:val="000000"/>
-                <w:spacing w:val="-6"/>
-                <w:sz w:val="19"/>
-                <w:lang w:val="de-DE"/>
-              </w:rPr>
-              <w:t>Umsatz pro Beschäftigten (US-$)</w:t>
-            </w:r>
-          </w:p>
-        </w:tc>
-        <w:tc>
-          <w:tcPr>
-            <w:tcW w:w="2595" w:type="dxa"/>
-            <w:tcBorders>
-              <w:top w:val="nil"/>
-              <w:left w:val="single" w:sz="8" w:space="0" w:color="000000"/>
-              <w:bottom w:val="single" w:sz="8" w:space="0" w:color="000000"/>
-              <w:right w:val="single" w:sz="8" w:space="0" w:color="000000"/>
-            </w:tcBorders>
-            <w:vAlign w:val="center"/>
-            <w:hideMark/>
-          </w:tcPr>
-          <w:p>
-            <w:pPr>
-              <w:jc w:val="center"/>
-              <w:rPr>
-                <w:rFonts w:ascii="Arial" w:hAnsi="Arial"/>
-                <w:b/>
-                <w:color w:val="000000"/>
-                <w:sz w:val="20"/>
-                <w:lang w:val="de-DE"/>
-              </w:rPr>
-            </w:pPr>
-            <w:r>
-              <w:rPr>
-                <w:rFonts w:ascii="Arial" w:hAnsi="Arial"/>
-                <w:b/>
-                <w:color w:val="000000"/>
-                <w:sz w:val="20"/>
-                <w:lang w:val="de-DE"/>
-              </w:rPr>
-              <w:t>90.000</w:t>
-            </w:r>
-          </w:p>
-        </w:tc>
-        <w:tc>
-          <w:tcPr>
-            <w:tcW w:w="2617" w:type="dxa"/>
-            <w:tcBorders>
-              <w:top w:val="nil"/>
-              <w:left w:val="single" w:sz="8" w:space="0" w:color="000000"/>
-              <w:bottom w:val="single" w:sz="8" w:space="0" w:color="000000"/>
-              <w:right w:val="single" w:sz="8" w:space="0" w:color="000000"/>
-            </w:tcBorders>
-            <w:vAlign w:val="center"/>
-            <w:hideMark/>
-          </w:tcPr>
-          <w:p>
-            <w:pPr>
-              <w:jc w:val="center"/>
-              <w:rPr>
-                <w:rFonts w:ascii="Arial" w:hAnsi="Arial"/>
-                <w:b/>
-                <w:color w:val="000000"/>
-                <w:sz w:val="20"/>
-                <w:lang w:val="de-DE"/>
-              </w:rPr>
-            </w:pPr>
-            <w:r>
-              <w:rPr>
-                <w:rFonts w:ascii="Arial" w:hAnsi="Arial"/>
-                <w:b/>
-                <w:color w:val="000000"/>
-                <w:sz w:val="20"/>
-                <w:lang w:val="de-DE"/>
-              </w:rPr>
-              <w:t>190.000</w:t>
-            </w:r>
-          </w:p>
-        </w:tc>
-      </w:tr>
-      <w:tr>
-        <w:trPr>
-          <w:trHeight w:hRule="exact" w:val="330"/>
-        </w:trPr>
-        <w:tc>
-          <w:tcPr>
-            <w:tcW w:w="3645" w:type="dxa"/>
-            <w:tcBorders>
-              <w:top w:val="single" w:sz="8" w:space="0" w:color="000000"/>
-              <w:left w:val="single" w:sz="8" w:space="0" w:color="000000"/>
-              <w:bottom w:val="single" w:sz="8" w:space="0" w:color="000000"/>
-              <w:right w:val="single" w:sz="8" w:space="0" w:color="000000"/>
-            </w:tcBorders>
-            <w:shd w:val="clear" w:color="auto" w:fill="E2EAF6"/>
-            <w:vAlign w:val="center"/>
-            <w:hideMark/>
-          </w:tcPr>
-          <w:p>
-            <w:pPr>
-              <w:ind w:left="105"/>
-              <w:rPr>
-                <w:rFonts w:ascii="Tahoma" w:hAnsi="Tahoma"/>
-                <w:b/>
-                <w:color w:val="000000"/>
-                <w:spacing w:val="-2"/>
-                <w:sz w:val="19"/>
-                <w:lang w:val="de-DE"/>
-              </w:rPr>
-            </w:pPr>
-            <w:r>
-              <w:rPr>
-                <w:rFonts w:ascii="Tahoma" w:hAnsi="Tahoma"/>
-                <w:b/>
-                <w:color w:val="000000"/>
-                <w:spacing w:val="-2"/>
-                <w:sz w:val="19"/>
-                <w:lang w:val="de-DE"/>
-              </w:rPr>
-              <w:t>Produktionszeit pro Produkt</w:t>
-            </w:r>
-          </w:p>
-        </w:tc>
-        <w:tc>
-          <w:tcPr>
-            <w:tcW w:w="2595" w:type="dxa"/>
-            <w:tcBorders>
-              <w:top w:val="single" w:sz="8" w:space="0" w:color="000000"/>
-              <w:left w:val="single" w:sz="8" w:space="0" w:color="000000"/>
-              <w:bottom w:val="single" w:sz="8" w:space="0" w:color="000000"/>
-              <w:right w:val="single" w:sz="8" w:space="0" w:color="000000"/>
-            </w:tcBorders>
-            <w:vAlign w:val="center"/>
-            <w:hideMark/>
-          </w:tcPr>
-          <w:p>
-            <w:pPr>
-              <w:jc w:val="center"/>
-              <w:rPr>
-                <w:rFonts w:ascii="Arial" w:hAnsi="Arial"/>
-                <w:b/>
-                <w:color w:val="000000"/>
-                <w:sz w:val="20"/>
-                <w:lang w:val="de-DE"/>
-              </w:rPr>
-            </w:pPr>
-            <w:r>
-              <w:rPr>
-                <w:rFonts w:ascii="Arial" w:hAnsi="Arial"/>
-                <w:b/>
-                <w:color w:val="000000"/>
-                <w:sz w:val="20"/>
-                <w:lang w:val="de-DE"/>
-              </w:rPr>
-              <w:t>4 Wochen</w:t>
-            </w:r>
-          </w:p>
-        </w:tc>
-        <w:tc>
-          <w:tcPr>
-            <w:tcW w:w="2617" w:type="dxa"/>
-            <w:tcBorders>
-              <w:top w:val="single" w:sz="8" w:space="0" w:color="000000"/>
-              <w:left w:val="single" w:sz="8" w:space="0" w:color="000000"/>
-              <w:bottom w:val="single" w:sz="8" w:space="0" w:color="000000"/>
-              <w:right w:val="single" w:sz="8" w:space="0" w:color="000000"/>
-            </w:tcBorders>
-            <w:vAlign w:val="center"/>
-            <w:hideMark/>
-          </w:tcPr>
-          <w:p>
-            <w:pPr>
-              <w:jc w:val="center"/>
-              <w:rPr>
-                <w:rFonts w:ascii="Verdana" w:hAnsi="Verdana"/>
-                <w:color w:val="000000"/>
-                <w:w w:val="105"/>
-                <w:sz w:val="20"/>
-                <w:lang w:val="de-DE"/>
-              </w:rPr>
-            </w:pPr>
-            <w:r>
-              <w:rPr>
-                <w:rFonts w:ascii="Verdana" w:hAnsi="Verdana"/>
-                <w:color w:val="000000"/>
-                <w:w w:val="105"/>
-                <w:sz w:val="20"/>
-                <w:lang w:val="de-DE"/>
-              </w:rPr>
-              <w:t xml:space="preserve">2 </w:t>
-            </w:r>
-            <w:r>
-              <w:rPr>
-                <w:rFonts w:ascii="Arial" w:hAnsi="Arial"/>
-                <w:b/>
-                <w:color w:val="000000"/>
-                <w:sz w:val="20"/>
-                <w:lang w:val="de-DE"/>
-              </w:rPr>
-              <w:t>Tage</w:t>
-            </w:r>
-          </w:p>
-        </w:tc>
-      </w:tr>
-      <w:tr>
-        <w:trPr>
-          <w:trHeight w:hRule="exact" w:val="330"/>
-        </w:trPr>
-        <w:tc>
-          <w:tcPr>
-            <w:tcW w:w="3645" w:type="dxa"/>
-            <w:tcBorders>
-              <w:top w:val="single" w:sz="8" w:space="0" w:color="000000"/>
-              <w:left w:val="single" w:sz="8" w:space="0" w:color="000000"/>
-              <w:bottom w:val="single" w:sz="8" w:space="0" w:color="000000"/>
-              <w:right w:val="single" w:sz="8" w:space="0" w:color="000000"/>
-            </w:tcBorders>
-            <w:shd w:val="clear" w:color="auto" w:fill="E2EAF6"/>
-            <w:vAlign w:val="center"/>
-            <w:hideMark/>
-          </w:tcPr>
-          <w:p>
-            <w:pPr>
-              <w:ind w:left="105"/>
-              <w:rPr>
-                <w:rFonts w:ascii="Tahoma" w:hAnsi="Tahoma"/>
-                <w:b/>
-                <w:color w:val="000000"/>
-                <w:spacing w:val="-4"/>
-                <w:sz w:val="19"/>
-                <w:lang w:val="de-DE"/>
-              </w:rPr>
-            </w:pPr>
-            <w:r>
-              <w:rPr>
-                <w:rFonts w:ascii="Tahoma" w:hAnsi="Tahoma"/>
-                <w:b/>
-                <w:color w:val="000000"/>
-                <w:spacing w:val="-4"/>
-                <w:sz w:val="19"/>
-                <w:lang w:val="de-DE"/>
-              </w:rPr>
-              <w:t>Produktentwicklungszeit</w:t>
-            </w:r>
-          </w:p>
-        </w:tc>
-        <w:tc>
-          <w:tcPr>
-            <w:tcW w:w="2595" w:type="dxa"/>
-            <w:tcBorders>
-              <w:top w:val="single" w:sz="8" w:space="0" w:color="000000"/>
-              <w:left w:val="single" w:sz="8" w:space="0" w:color="000000"/>
-              <w:bottom w:val="single" w:sz="8" w:space="0" w:color="000000"/>
-              <w:right w:val="single" w:sz="8" w:space="0" w:color="000000"/>
-            </w:tcBorders>
-            <w:vAlign w:val="center"/>
-            <w:hideMark/>
-          </w:tcPr>
-          <w:p>
-            <w:pPr>
-              <w:jc w:val="center"/>
-              <w:rPr>
-                <w:rFonts w:ascii="Arial" w:hAnsi="Arial"/>
-                <w:b/>
-                <w:color w:val="000000"/>
-                <w:sz w:val="20"/>
-                <w:lang w:val="de-DE"/>
-              </w:rPr>
-            </w:pPr>
-            <w:r>
-              <w:rPr>
-                <w:rFonts w:ascii="Arial" w:hAnsi="Arial"/>
-                <w:b/>
-                <w:color w:val="000000"/>
-                <w:sz w:val="20"/>
-                <w:lang w:val="de-DE"/>
-              </w:rPr>
-              <w:t>3 Jahre</w:t>
-            </w:r>
-          </w:p>
-        </w:tc>
-        <w:tc>
-          <w:tcPr>
-            <w:tcW w:w="2617" w:type="dxa"/>
-            <w:tcBorders>
-              <w:top w:val="single" w:sz="8" w:space="0" w:color="000000"/>
-              <w:left w:val="single" w:sz="8" w:space="0" w:color="000000"/>
-              <w:bottom w:val="single" w:sz="8" w:space="0" w:color="000000"/>
-              <w:right w:val="single" w:sz="8" w:space="0" w:color="000000"/>
-            </w:tcBorders>
-            <w:vAlign w:val="center"/>
-            <w:hideMark/>
-          </w:tcPr>
-          <w:p>
-            <w:pPr>
-              <w:jc w:val="center"/>
-              <w:rPr>
-                <w:rFonts w:ascii="Arial" w:hAnsi="Arial"/>
-                <w:b/>
-                <w:color w:val="000000"/>
-                <w:sz w:val="20"/>
-                <w:lang w:val="de-DE"/>
-              </w:rPr>
-            </w:pPr>
-            <w:r>
-              <w:rPr>
-                <w:rFonts w:ascii="Arial" w:hAnsi="Arial"/>
-                <w:b/>
-                <w:color w:val="000000"/>
-                <w:sz w:val="20"/>
-                <w:lang w:val="de-DE"/>
-              </w:rPr>
-              <w:t>6 Monate</w:t>
-            </w:r>
-          </w:p>
-        </w:tc>
-      </w:tr>
-      <w:tr>
-        <w:trPr>
-          <w:trHeight w:hRule="exact" w:val="315"/>
-        </w:trPr>
-        <w:tc>
-          <w:tcPr>
-            <w:tcW w:w="3645" w:type="dxa"/>
-            <w:tcBorders>
-              <w:top w:val="single" w:sz="8" w:space="0" w:color="000000"/>
-              <w:left w:val="single" w:sz="8" w:space="0" w:color="000000"/>
-              <w:bottom w:val="single" w:sz="8" w:space="0" w:color="000000"/>
-              <w:right w:val="single" w:sz="8" w:space="0" w:color="000000"/>
-            </w:tcBorders>
-            <w:shd w:val="clear" w:color="auto" w:fill="E2EAF6"/>
-            <w:vAlign w:val="center"/>
-            <w:hideMark/>
-          </w:tcPr>
-          <w:p>
-            <w:pPr>
-              <w:ind w:left="105"/>
-              <w:rPr>
-                <w:rFonts w:ascii="Tahoma" w:hAnsi="Tahoma"/>
-                <w:b/>
-                <w:color w:val="000000"/>
-                <w:spacing w:val="-4"/>
-                <w:sz w:val="19"/>
-                <w:lang w:val="de-DE"/>
-              </w:rPr>
-            </w:pPr>
-            <w:r>
-              <w:rPr>
-                <w:rFonts w:ascii="Tahoma" w:hAnsi="Tahoma"/>
-                <w:b/>
-                <w:color w:val="000000"/>
-                <w:spacing w:val="-4"/>
-                <w:sz w:val="19"/>
-                <w:lang w:val="de-DE"/>
-              </w:rPr>
-              <w:t>Lagerumschlagshäufigkeit</w:t>
-            </w:r>
-          </w:p>
-        </w:tc>
-        <w:tc>
-          <w:tcPr>
-            <w:tcW w:w="2595" w:type="dxa"/>
-            <w:tcBorders>
-              <w:top w:val="single" w:sz="8" w:space="0" w:color="000000"/>
-              <w:left w:val="single" w:sz="8" w:space="0" w:color="000000"/>
-              <w:bottom w:val="single" w:sz="8" w:space="0" w:color="000000"/>
-              <w:right w:val="single" w:sz="8" w:space="0" w:color="000000"/>
-            </w:tcBorders>
-            <w:vAlign w:val="center"/>
-            <w:hideMark/>
-          </w:tcPr>
-          <w:p>
-            <w:pPr>
-              <w:jc w:val="center"/>
-              <w:rPr>
-                <w:rFonts w:ascii="Arial" w:hAnsi="Arial"/>
-                <w:b/>
-                <w:color w:val="000000"/>
-                <w:sz w:val="20"/>
-                <w:lang w:val="de-DE"/>
-              </w:rPr>
-            </w:pPr>
-            <w:r>
-              <w:rPr>
-                <w:rFonts w:ascii="Arial" w:hAnsi="Arial"/>
-                <w:b/>
-                <w:color w:val="000000"/>
-                <w:sz w:val="20"/>
-                <w:lang w:val="de-DE"/>
-              </w:rPr>
-              <w:t>3,4</w:t>
-            </w:r>
-          </w:p>
-        </w:tc>
-        <w:tc>
-          <w:tcPr>
-            <w:tcW w:w="2617" w:type="dxa"/>
-            <w:tcBorders>
-              <w:top w:val="single" w:sz="8" w:space="0" w:color="000000"/>
-              <w:left w:val="single" w:sz="8" w:space="0" w:color="000000"/>
-              <w:bottom w:val="single" w:sz="8" w:space="0" w:color="000000"/>
-              <w:right w:val="single" w:sz="8" w:space="0" w:color="000000"/>
-            </w:tcBorders>
-            <w:vAlign w:val="center"/>
-            <w:hideMark/>
-          </w:tcPr>
-          <w:p>
-            <w:pPr>
-              <w:jc w:val="center"/>
-              <w:rPr>
-                <w:rFonts w:ascii="Arial" w:hAnsi="Arial"/>
-                <w:b/>
-                <w:color w:val="000000"/>
-                <w:sz w:val="20"/>
-                <w:lang w:val="de-DE"/>
-              </w:rPr>
-            </w:pPr>
-            <w:r>
-              <w:rPr>
-                <w:rFonts w:ascii="Arial" w:hAnsi="Arial"/>
-                <w:b/>
-                <w:color w:val="000000"/>
-                <w:sz w:val="20"/>
-                <w:lang w:val="de-DE"/>
-              </w:rPr>
-              <w:t>15,0</w:t>
-            </w:r>
-          </w:p>
-        </w:tc>
-      </w:tr>
-      <w:tr>
-        <w:trPr>
-          <w:trHeight w:hRule="exact" w:val="330"/>
-        </w:trPr>
-        <w:tc>
-          <w:tcPr>
-            <w:tcW w:w="3645" w:type="dxa"/>
-            <w:tcBorders>
-              <w:top w:val="single" w:sz="8" w:space="0" w:color="000000"/>
-              <w:left w:val="single" w:sz="8" w:space="0" w:color="000000"/>
-              <w:bottom w:val="single" w:sz="8" w:space="0" w:color="000000"/>
-              <w:right w:val="single" w:sz="8" w:space="0" w:color="000000"/>
-            </w:tcBorders>
-            <w:shd w:val="clear" w:color="auto" w:fill="E2EAF6"/>
-            <w:vAlign w:val="center"/>
-            <w:hideMark/>
-          </w:tcPr>
-          <w:p>
-            <w:pPr>
-              <w:ind w:left="105"/>
-              <w:rPr>
-                <w:rFonts w:ascii="Tahoma" w:hAnsi="Tahoma"/>
-                <w:b/>
-                <w:color w:val="000000"/>
-                <w:spacing w:val="-4"/>
-                <w:sz w:val="19"/>
-                <w:lang w:val="de-DE"/>
-              </w:rPr>
-            </w:pPr>
-            <w:r>
-              <w:rPr>
-                <w:rFonts w:ascii="Tahoma" w:hAnsi="Tahoma"/>
-                <w:b/>
-                <w:color w:val="000000"/>
-                <w:spacing w:val="-4"/>
-                <w:sz w:val="19"/>
-                <w:lang w:val="de-DE"/>
-              </w:rPr>
-              <w:t>Produktionsfläche als Index</w:t>
-            </w:r>
-          </w:p>
-        </w:tc>
-        <w:tc>
-          <w:tcPr>
-            <w:tcW w:w="2595" w:type="dxa"/>
-            <w:tcBorders>
-              <w:top w:val="single" w:sz="8" w:space="0" w:color="000000"/>
-              <w:left w:val="single" w:sz="8" w:space="0" w:color="000000"/>
-              <w:bottom w:val="single" w:sz="8" w:space="0" w:color="000000"/>
-              <w:right w:val="single" w:sz="8" w:space="0" w:color="000000"/>
-            </w:tcBorders>
-            <w:vAlign w:val="center"/>
-            <w:hideMark/>
-          </w:tcPr>
-          <w:p>
-            <w:pPr>
-              <w:jc w:val="center"/>
-              <w:rPr>
-                <w:rFonts w:ascii="Arial" w:hAnsi="Arial"/>
-                <w:b/>
-                <w:color w:val="000000"/>
-                <w:sz w:val="20"/>
-                <w:lang w:val="de-DE"/>
-              </w:rPr>
-            </w:pPr>
-            <w:r>
-              <w:rPr>
-                <w:rFonts w:ascii="Arial" w:hAnsi="Arial"/>
-                <w:b/>
-                <w:color w:val="000000"/>
-                <w:sz w:val="20"/>
-                <w:lang w:val="de-DE"/>
-              </w:rPr>
-              <w:t>100</w:t>
-            </w:r>
-          </w:p>
-        </w:tc>
-        <w:tc>
-          <w:tcPr>
-            <w:tcW w:w="2617" w:type="dxa"/>
-            <w:tcBorders>
-              <w:top w:val="single" w:sz="8" w:space="0" w:color="000000"/>
-              <w:left w:val="single" w:sz="8" w:space="0" w:color="000000"/>
-              <w:bottom w:val="single" w:sz="8" w:space="0" w:color="000000"/>
-              <w:right w:val="single" w:sz="8" w:space="0" w:color="000000"/>
-            </w:tcBorders>
-            <w:vAlign w:val="center"/>
-            <w:hideMark/>
-          </w:tcPr>
-          <w:p>
-            <w:pPr>
-              <w:jc w:val="center"/>
-              <w:rPr>
-                <w:rFonts w:ascii="Arial" w:hAnsi="Arial"/>
-                <w:b/>
-                <w:color w:val="000000"/>
-                <w:sz w:val="20"/>
-                <w:lang w:val="de-DE"/>
-              </w:rPr>
-            </w:pPr>
-            <w:r>
-              <w:rPr>
-                <w:rFonts w:ascii="Arial" w:hAnsi="Arial"/>
-                <w:b/>
-                <w:color w:val="000000"/>
-                <w:sz w:val="20"/>
-                <w:lang w:val="de-DE"/>
-              </w:rPr>
-              <w:t>50</w:t>
-            </w:r>
-          </w:p>
-        </w:tc>
-      </w:tr>
-      <w:tr>
-        <w:trPr>
-          <w:trHeight w:hRule="exact" w:val="330"/>
-        </w:trPr>
-        <w:tc>
-          <w:tcPr>
-            <w:tcW w:w="3645" w:type="dxa"/>
-            <w:tcBorders>
-              <w:top w:val="single" w:sz="8" w:space="0" w:color="000000"/>
-              <w:left w:val="single" w:sz="8" w:space="0" w:color="000000"/>
-              <w:bottom w:val="single" w:sz="8" w:space="0" w:color="000000"/>
-              <w:right w:val="single" w:sz="8" w:space="0" w:color="000000"/>
-            </w:tcBorders>
-            <w:shd w:val="clear" w:color="auto" w:fill="E2EAF6"/>
-            <w:vAlign w:val="center"/>
-            <w:hideMark/>
-          </w:tcPr>
-          <w:p>
-            <w:pPr>
-              <w:ind w:left="105"/>
-              <w:rPr>
-                <w:rFonts w:ascii="Tahoma" w:hAnsi="Tahoma"/>
-                <w:b/>
-                <w:color w:val="000000"/>
-                <w:spacing w:val="-4"/>
-                <w:sz w:val="19"/>
-                <w:lang w:val="de-DE"/>
-              </w:rPr>
-            </w:pPr>
-            <w:r>
-              <w:rPr>
-                <w:rFonts w:ascii="Tahoma" w:hAnsi="Tahoma"/>
-                <w:b/>
-                <w:color w:val="000000"/>
-                <w:spacing w:val="-4"/>
-                <w:sz w:val="19"/>
-                <w:lang w:val="de-DE"/>
-              </w:rPr>
-              <w:t>Betriebserfolg als Index</w:t>
-            </w:r>
-          </w:p>
-        </w:tc>
-        <w:tc>
-          <w:tcPr>
-            <w:tcW w:w="2595" w:type="dxa"/>
-            <w:tcBorders>
-              <w:top w:val="single" w:sz="8" w:space="0" w:color="000000"/>
-              <w:left w:val="single" w:sz="8" w:space="0" w:color="000000"/>
-              <w:bottom w:val="single" w:sz="8" w:space="0" w:color="000000"/>
-              <w:right w:val="single" w:sz="8" w:space="0" w:color="000000"/>
-            </w:tcBorders>
-            <w:vAlign w:val="center"/>
-            <w:hideMark/>
-          </w:tcPr>
-          <w:p>
-            <w:pPr>
-              <w:jc w:val="center"/>
-              <w:rPr>
-                <w:rFonts w:ascii="Arial" w:hAnsi="Arial"/>
-                <w:b/>
-                <w:color w:val="000000"/>
-                <w:sz w:val="20"/>
-                <w:lang w:val="de-DE"/>
-              </w:rPr>
-            </w:pPr>
-            <w:r>
-              <w:rPr>
-                <w:rFonts w:ascii="Arial" w:hAnsi="Arial"/>
-                <w:b/>
-                <w:color w:val="000000"/>
-                <w:sz w:val="20"/>
-                <w:lang w:val="de-DE"/>
-              </w:rPr>
-              <w:t>100</w:t>
-            </w:r>
-          </w:p>
-        </w:tc>
-        <w:tc>
-          <w:tcPr>
-            <w:tcW w:w="2617" w:type="dxa"/>
-            <w:tcBorders>
-              <w:top w:val="single" w:sz="8" w:space="0" w:color="000000"/>
-              <w:left w:val="single" w:sz="8" w:space="0" w:color="000000"/>
-              <w:bottom w:val="single" w:sz="8" w:space="0" w:color="000000"/>
-              <w:right w:val="single" w:sz="8" w:space="0" w:color="000000"/>
-            </w:tcBorders>
-            <w:vAlign w:val="center"/>
-            <w:hideMark/>
-          </w:tcPr>
-          <w:p>
-            <w:pPr>
-              <w:jc w:val="center"/>
-              <w:rPr>
-                <w:rFonts w:ascii="Arial" w:hAnsi="Arial"/>
-                <w:b/>
-                <w:color w:val="000000"/>
-                <w:sz w:val="20"/>
-                <w:lang w:val="de-DE"/>
-              </w:rPr>
-            </w:pPr>
-            <w:r>
-              <w:rPr>
-                <w:rFonts w:ascii="Arial" w:hAnsi="Arial"/>
-                <w:b/>
-                <w:color w:val="000000"/>
-                <w:sz w:val="20"/>
-                <w:lang w:val="de-DE"/>
-              </w:rPr>
-              <w:t>600</w:t>
-            </w:r>
-          </w:p>
-        </w:tc>
-      </w:tr>
-      <w:tr>
-        <w:trPr>
-          <w:trHeight w:hRule="exact" w:val="344"/>
-        </w:trPr>
-        <w:tc>
-          <w:tcPr>
-            <w:tcW w:w="3645" w:type="dxa"/>
-            <w:tcBorders>
-              <w:top w:val="single" w:sz="8" w:space="0" w:color="000000"/>
-              <w:left w:val="single" w:sz="8" w:space="0" w:color="000000"/>
-              <w:bottom w:val="single" w:sz="8" w:space="0" w:color="000000"/>
-              <w:right w:val="single" w:sz="8" w:space="0" w:color="000000"/>
-            </w:tcBorders>
-            <w:shd w:val="clear" w:color="auto" w:fill="E2EAF6"/>
-            <w:vAlign w:val="center"/>
-            <w:hideMark/>
-          </w:tcPr>
-          <w:p>
-            <w:pPr>
-              <w:ind w:left="105"/>
-              <w:rPr>
-                <w:rFonts w:ascii="Tahoma" w:hAnsi="Tahoma"/>
-                <w:b/>
-                <w:color w:val="000000"/>
-                <w:spacing w:val="-2"/>
-                <w:sz w:val="19"/>
-                <w:lang w:val="de-DE"/>
-              </w:rPr>
-            </w:pPr>
-            <w:r>
-              <w:rPr>
-                <w:rFonts w:ascii="Tahoma" w:hAnsi="Tahoma"/>
-                <w:b/>
-                <w:color w:val="000000"/>
-                <w:spacing w:val="-2"/>
-                <w:sz w:val="19"/>
-                <w:lang w:val="de-DE"/>
-              </w:rPr>
-              <w:t>Anzahl der Lieferanten</w:t>
-            </w:r>
-          </w:p>
-        </w:tc>
-        <w:tc>
-          <w:tcPr>
-            <w:tcW w:w="2595" w:type="dxa"/>
-            <w:tcBorders>
-              <w:top w:val="single" w:sz="8" w:space="0" w:color="000000"/>
-              <w:left w:val="single" w:sz="8" w:space="0" w:color="000000"/>
-              <w:bottom w:val="single" w:sz="8" w:space="0" w:color="000000"/>
-              <w:right w:val="single" w:sz="8" w:space="0" w:color="000000"/>
-            </w:tcBorders>
-            <w:vAlign w:val="center"/>
-            <w:hideMark/>
-          </w:tcPr>
-          <w:p>
-            <w:pPr>
-              <w:jc w:val="center"/>
-              <w:rPr>
-                <w:rFonts w:ascii="Arial" w:hAnsi="Arial"/>
-                <w:b/>
-                <w:color w:val="000000"/>
-                <w:sz w:val="20"/>
-                <w:lang w:val="de-DE"/>
-              </w:rPr>
-            </w:pPr>
-            <w:r>
-              <w:rPr>
-                <w:rFonts w:ascii="Arial" w:hAnsi="Arial"/>
-                <w:b/>
-                <w:color w:val="000000"/>
-                <w:sz w:val="20"/>
-                <w:lang w:val="de-DE"/>
-              </w:rPr>
-              <w:t>320</w:t>
-            </w:r>
-          </w:p>
-        </w:tc>
-        <w:tc>
-          <w:tcPr>
-            <w:tcW w:w="2617" w:type="dxa"/>
-            <w:tcBorders>
-              <w:top w:val="single" w:sz="8" w:space="0" w:color="000000"/>
-              <w:left w:val="single" w:sz="8" w:space="0" w:color="000000"/>
-              <w:bottom w:val="single" w:sz="8" w:space="0" w:color="000000"/>
-              <w:right w:val="single" w:sz="8" w:space="0" w:color="000000"/>
-            </w:tcBorders>
-            <w:vAlign w:val="center"/>
-            <w:hideMark/>
-          </w:tcPr>
-          <w:p>
-            <w:pPr>
-              <w:jc w:val="center"/>
-              <w:rPr>
-                <w:rFonts w:ascii="Arial" w:hAnsi="Arial"/>
-                <w:b/>
-                <w:color w:val="000000"/>
-                <w:sz w:val="20"/>
-                <w:lang w:val="de-DE"/>
-              </w:rPr>
-            </w:pPr>
-            <w:r>
-              <w:rPr>
-                <w:rFonts w:ascii="Arial" w:hAnsi="Arial"/>
-                <w:b/>
-                <w:color w:val="000000"/>
-                <w:sz w:val="20"/>
-                <w:lang w:val="de-DE"/>
-              </w:rPr>
-              <w:t>73</w:t>
-            </w:r>
-          </w:p>
-        </w:tc>
-      </w:tr>
-    </w:tbl>
-    <w:p/>
-    <w:p>
-      <w:pPr>
-        <w:pStyle w:val="berschrift1"/>
-        <w:numPr>
-          <w:ilvl w:val="1"/>
-          <w:numId w:val="2"/>
-        </w:numPr>
-      </w:pPr>
-      <w:r>
-        <w:t xml:space="preserve">Die Weiterentwicklung der Lean Managements </w:t>
-      </w:r>
-    </w:p>
-    <w:p>
-      <w:pPr>
-        <w:ind w:left="360"/>
-        <w:rPr>
-          <w:lang w:val="de-DE"/>
-        </w:rPr>
-      </w:pPr>
-      <w:r>
-        <w:rPr>
-          <w:lang w:val="de-DE"/>
-        </w:rPr>
-        <w:t xml:space="preserve">Im Zuge von Lean Produktion ist es zu umfassenden </w:t>
-      </w:r>
-      <w:proofErr w:type="spellStart"/>
-      <w:r>
-        <w:rPr>
-          <w:lang w:val="de-DE"/>
-        </w:rPr>
-        <w:t>Make</w:t>
-      </w:r>
-      <w:proofErr w:type="spellEnd"/>
-      <w:r>
-        <w:rPr>
-          <w:lang w:val="de-DE"/>
-        </w:rPr>
-        <w:t>-</w:t>
-      </w:r>
-      <w:proofErr w:type="spellStart"/>
-      <w:r>
-        <w:rPr>
-          <w:lang w:val="de-DE"/>
-        </w:rPr>
-        <w:t>or</w:t>
-      </w:r>
-      <w:proofErr w:type="spellEnd"/>
-      <w:r>
-        <w:rPr>
-          <w:lang w:val="de-DE"/>
-        </w:rPr>
-        <w:t xml:space="preserve">-Buy-Oberlegungen </w:t>
-      </w:r>
-      <w:r>
-        <w:rPr>
-          <w:lang w:val="de-DE"/>
-        </w:rPr>
-        <w:t>gekommen.</w:t>
-      </w:r>
-      <w:r>
-        <w:rPr>
-          <w:lang w:val="de-DE"/>
-        </w:rPr>
-        <w:t xml:space="preserve"> In besonders wettbewerbsintensiven Branchen konzentrieren sich Unternehmen auf Aktivitäten, bei denen sie einen besonderen Wettbewerbsvorteil gegenüber ihrer Konkurrenz haben. Diese sogenannten Kernkompetenzen erfahren auch die höchste Wertschöpfung in einem Unternehmen.</w:t>
-      </w:r>
-    </w:p>
-    <w:p>
-      <w:pPr>
-        <w:pStyle w:val="berschrift2"/>
-        <w:numPr>
-          <w:ilvl w:val="2"/>
-          <w:numId w:val="2"/>
-        </w:numPr>
-        <w:rPr>
-          <w:lang w:val="de-DE"/>
-        </w:rPr>
-      </w:pPr>
-      <w:r>
-        <w:rPr>
-          <w:lang w:val="de-DE"/>
-        </w:rPr>
-        <w:t>Cluster</w:t>
-      </w:r>
-    </w:p>
-    <w:p>
-      <w:pPr>
-        <w:spacing w:after="0"/>
-        <w:ind w:left="708"/>
-        <w:rPr>
-          <w:lang w:val="de-DE"/>
-        </w:rPr>
-      </w:pPr>
-      <w:r>
-        <w:rPr>
-          <w:lang w:val="de-DE"/>
-        </w:rPr>
-        <w:t>In einem Cluster sind Unternehmen und Institutionen eines Wirtschaftszweigs einer Region miteinander verbunden.</w:t>
-      </w:r>
-    </w:p>
-    <w:p>
-      <w:pPr>
-        <w:pStyle w:val="berschrift2"/>
-        <w:numPr>
-          <w:ilvl w:val="2"/>
-          <w:numId w:val="2"/>
-        </w:numPr>
-        <w:rPr>
-          <w:lang w:val="de-DE"/>
-        </w:rPr>
-      </w:pPr>
-      <w:r>
-        <w:rPr>
-          <w:lang w:val="de-DE"/>
-        </w:rPr>
-        <w:t xml:space="preserve">Virtuelles Unternehmen </w:t>
-      </w:r>
-    </w:p>
-    <w:p>
-      <w:pPr>
-        <w:spacing w:after="0"/>
-        <w:ind w:left="708"/>
-        <w:rPr>
-          <w:lang w:val="de-DE"/>
-        </w:rPr>
-      </w:pPr>
-      <w:r>
-        <w:rPr>
-          <w:lang w:val="de-DE"/>
-        </w:rPr>
-        <w:t>Bei virtuellen Unternehmen arbeiten mehrere Unternehmen verschiedener Branchen in einem Netzwerk fallweise zusammen.</w:t>
-      </w:r>
-    </w:p>
-    <w:p>
-      <w:pPr>
-        <w:rPr>
-          <w:lang w:val="de-DE"/>
-        </w:rPr>
-      </w:pPr>
-    </w:p>
     <w:sectPr>
-      <w:headerReference w:type="default" r:id="rId22"/>
-      <w:footerReference w:type="default" r:id="rId23"/>
+      <w:headerReference w:type="default" r:id="rId19"/>
+      <w:footerReference w:type="default" r:id="rId20"/>
       <w:pgSz w:w="11906" w:h="16838"/>
       <w:pgMar w:top="1417" w:right="1417" w:bottom="1134" w:left="1417" w:header="708" w:footer="708" w:gutter="0"/>
       <w:pgNumType w:start="0"/>
@@ -16298,6 +14449,101 @@
     </w:lvl>
   </w:abstractNum>
   <w:abstractNum w:abstractNumId="4" w15:restartNumberingAfterBreak="0">
+    <w:nsid w:val="12E80D10"/>
+    <w:multiLevelType w:val="multilevel"/>
+    <w:tmpl w:val="9EFC9BC8"/>
+    <w:lvl w:ilvl="0">
+      <w:start w:val="1"/>
+      <w:numFmt w:val="decimal"/>
+      <w:pStyle w:val="berschrift1"/>
+      <w:lvlText w:val="%1"/>
+      <w:lvlJc w:val="left"/>
+      <w:pPr>
+        <w:ind w:left="432" w:hanging="432"/>
+      </w:pPr>
+    </w:lvl>
+    <w:lvl w:ilvl="1">
+      <w:start w:val="1"/>
+      <w:numFmt w:val="decimal"/>
+      <w:pStyle w:val="berschrift2"/>
+      <w:lvlText w:val="%1.%2"/>
+      <w:lvlJc w:val="left"/>
+      <w:pPr>
+        <w:ind w:left="576" w:hanging="576"/>
+      </w:pPr>
+    </w:lvl>
+    <w:lvl w:ilvl="2">
+      <w:start w:val="1"/>
+      <w:numFmt w:val="decimal"/>
+      <w:pStyle w:val="berschrift3"/>
+      <w:lvlText w:val="%1.%2.%3"/>
+      <w:lvlJc w:val="left"/>
+      <w:pPr>
+        <w:ind w:left="720" w:hanging="720"/>
+      </w:pPr>
+    </w:lvl>
+    <w:lvl w:ilvl="3">
+      <w:start w:val="1"/>
+      <w:numFmt w:val="decimal"/>
+      <w:pStyle w:val="berschrift4"/>
+      <w:lvlText w:val="%1.%2.%3.%4"/>
+      <w:lvlJc w:val="left"/>
+      <w:pPr>
+        <w:ind w:left="864" w:hanging="864"/>
+      </w:pPr>
+    </w:lvl>
+    <w:lvl w:ilvl="4">
+      <w:start w:val="1"/>
+      <w:numFmt w:val="decimal"/>
+      <w:pStyle w:val="berschrift5"/>
+      <w:lvlText w:val="%1.%2.%3.%4.%5"/>
+      <w:lvlJc w:val="left"/>
+      <w:pPr>
+        <w:ind w:left="1008" w:hanging="1008"/>
+      </w:pPr>
+    </w:lvl>
+    <w:lvl w:ilvl="5">
+      <w:start w:val="1"/>
+      <w:numFmt w:val="decimal"/>
+      <w:pStyle w:val="berschrift6"/>
+      <w:lvlText w:val="%1.%2.%3.%4.%5.%6"/>
+      <w:lvlJc w:val="left"/>
+      <w:pPr>
+        <w:ind w:left="1152" w:hanging="1152"/>
+      </w:pPr>
+    </w:lvl>
+    <w:lvl w:ilvl="6">
+      <w:start w:val="1"/>
+      <w:numFmt w:val="decimal"/>
+      <w:pStyle w:val="berschrift7"/>
+      <w:lvlText w:val="%1.%2.%3.%4.%5.%6.%7"/>
+      <w:lvlJc w:val="left"/>
+      <w:pPr>
+        <w:ind w:left="1296" w:hanging="1296"/>
+      </w:pPr>
+    </w:lvl>
+    <w:lvl w:ilvl="7">
+      <w:start w:val="1"/>
+      <w:numFmt w:val="decimal"/>
+      <w:pStyle w:val="berschrift8"/>
+      <w:lvlText w:val="%1.%2.%3.%4.%5.%6.%7.%8"/>
+      <w:lvlJc w:val="left"/>
+      <w:pPr>
+        <w:ind w:left="1440" w:hanging="1440"/>
+      </w:pPr>
+    </w:lvl>
+    <w:lvl w:ilvl="8">
+      <w:start w:val="1"/>
+      <w:numFmt w:val="decimal"/>
+      <w:pStyle w:val="berschrift9"/>
+      <w:lvlText w:val="%1.%2.%3.%4.%5.%6.%7.%8.%9"/>
+      <w:lvlJc w:val="left"/>
+      <w:pPr>
+        <w:ind w:left="1584" w:hanging="1584"/>
+      </w:pPr>
+    </w:lvl>
+  </w:abstractNum>
+  <w:abstractNum w:abstractNumId="5" w15:restartNumberingAfterBreak="0">
     <w:nsid w:val="18B755E9"/>
     <w:multiLevelType w:val="hybridMultilevel"/>
     <w:tmpl w:val="333CE882"/>
@@ -16410,7 +14656,7 @@
       </w:rPr>
     </w:lvl>
   </w:abstractNum>
-  <w:abstractNum w:abstractNumId="5" w15:restartNumberingAfterBreak="0">
+  <w:abstractNum w:abstractNumId="6" w15:restartNumberingAfterBreak="0">
     <w:nsid w:val="1A0E3F21"/>
     <w:multiLevelType w:val="hybridMultilevel"/>
     <w:tmpl w:val="2E560F8C"/>
@@ -16522,7 +14768,7 @@
       </w:rPr>
     </w:lvl>
   </w:abstractNum>
-  <w:abstractNum w:abstractNumId="6" w15:restartNumberingAfterBreak="0">
+  <w:abstractNum w:abstractNumId="7" w15:restartNumberingAfterBreak="0">
     <w:nsid w:val="1D701694"/>
     <w:multiLevelType w:val="multilevel"/>
     <w:tmpl w:val="BFD28264"/>
@@ -16589,7 +14835,7 @@
       <w:lvlJc w:val="left"/>
     </w:lvl>
   </w:abstractNum>
-  <w:abstractNum w:abstractNumId="7" w15:restartNumberingAfterBreak="0">
+  <w:abstractNum w:abstractNumId="8" w15:restartNumberingAfterBreak="0">
     <w:nsid w:val="1DEA4AEC"/>
     <w:multiLevelType w:val="hybridMultilevel"/>
     <w:tmpl w:val="E6588382"/>
@@ -16702,7 +14948,7 @@
       </w:rPr>
     </w:lvl>
   </w:abstractNum>
-  <w:abstractNum w:abstractNumId="8" w15:restartNumberingAfterBreak="0">
+  <w:abstractNum w:abstractNumId="9" w15:restartNumberingAfterBreak="0">
     <w:nsid w:val="24673F5F"/>
     <w:multiLevelType w:val="multilevel"/>
     <w:tmpl w:val="B6EAB786"/>
@@ -16796,7 +15042,7 @@
       </w:pPr>
     </w:lvl>
   </w:abstractNum>
-  <w:abstractNum w:abstractNumId="9" w15:restartNumberingAfterBreak="0">
+  <w:abstractNum w:abstractNumId="10" w15:restartNumberingAfterBreak="0">
     <w:nsid w:val="2A2E667A"/>
     <w:multiLevelType w:val="hybridMultilevel"/>
     <w:tmpl w:val="33F6E98A"/>
@@ -16909,7 +15155,7 @@
       </w:rPr>
     </w:lvl>
   </w:abstractNum>
-  <w:abstractNum w:abstractNumId="10" w15:restartNumberingAfterBreak="0">
+  <w:abstractNum w:abstractNumId="11" w15:restartNumberingAfterBreak="0">
     <w:nsid w:val="2EEA1495"/>
     <w:multiLevelType w:val="hybridMultilevel"/>
     <w:tmpl w:val="AA4CD376"/>
@@ -17021,7 +15267,7 @@
       </w:rPr>
     </w:lvl>
   </w:abstractNum>
-  <w:abstractNum w:abstractNumId="11" w15:restartNumberingAfterBreak="0">
+  <w:abstractNum w:abstractNumId="12" w15:restartNumberingAfterBreak="0">
     <w:nsid w:val="345A2C25"/>
     <w:multiLevelType w:val="hybridMultilevel"/>
     <w:tmpl w:val="67D615F2"/>
@@ -17134,7 +15380,7 @@
       </w:rPr>
     </w:lvl>
   </w:abstractNum>
-  <w:abstractNum w:abstractNumId="12" w15:restartNumberingAfterBreak="0">
+  <w:abstractNum w:abstractNumId="13" w15:restartNumberingAfterBreak="0">
     <w:nsid w:val="34780CAE"/>
     <w:multiLevelType w:val="hybridMultilevel"/>
     <w:tmpl w:val="272E5ABC"/>
@@ -17247,7 +15493,7 @@
       </w:rPr>
     </w:lvl>
   </w:abstractNum>
-  <w:abstractNum w:abstractNumId="13" w15:restartNumberingAfterBreak="0">
+  <w:abstractNum w:abstractNumId="14" w15:restartNumberingAfterBreak="0">
     <w:nsid w:val="35460E23"/>
     <w:multiLevelType w:val="hybridMultilevel"/>
     <w:tmpl w:val="2490E962"/>
@@ -17360,7 +15606,7 @@
       </w:rPr>
     </w:lvl>
   </w:abstractNum>
-  <w:abstractNum w:abstractNumId="14" w15:restartNumberingAfterBreak="0">
+  <w:abstractNum w:abstractNumId="15" w15:restartNumberingAfterBreak="0">
     <w:nsid w:val="3C490EEE"/>
     <w:multiLevelType w:val="multilevel"/>
     <w:tmpl w:val="C90AFFEC"/>
@@ -17427,7 +15673,7 @@
       <w:lvlJc w:val="left"/>
     </w:lvl>
   </w:abstractNum>
-  <w:abstractNum w:abstractNumId="15" w15:restartNumberingAfterBreak="0">
+  <w:abstractNum w:abstractNumId="16" w15:restartNumberingAfterBreak="0">
     <w:nsid w:val="3F6F33D6"/>
     <w:multiLevelType w:val="multilevel"/>
     <w:tmpl w:val="A0DC9DDC"/>
@@ -17522,7 +15768,7 @@
       </w:pPr>
     </w:lvl>
   </w:abstractNum>
-  <w:abstractNum w:abstractNumId="16" w15:restartNumberingAfterBreak="0">
+  <w:abstractNum w:abstractNumId="17" w15:restartNumberingAfterBreak="0">
     <w:nsid w:val="424E6541"/>
     <w:multiLevelType w:val="hybridMultilevel"/>
     <w:tmpl w:val="58F0722A"/>
@@ -17634,7 +15880,7 @@
       </w:rPr>
     </w:lvl>
   </w:abstractNum>
-  <w:abstractNum w:abstractNumId="17" w15:restartNumberingAfterBreak="0">
+  <w:abstractNum w:abstractNumId="18" w15:restartNumberingAfterBreak="0">
     <w:nsid w:val="4D7121E7"/>
     <w:multiLevelType w:val="hybridMultilevel"/>
     <w:tmpl w:val="A03A7770"/>
@@ -17747,7 +15993,7 @@
       </w:rPr>
     </w:lvl>
   </w:abstractNum>
-  <w:abstractNum w:abstractNumId="18" w15:restartNumberingAfterBreak="0">
+  <w:abstractNum w:abstractNumId="19" w15:restartNumberingAfterBreak="0">
     <w:nsid w:val="4E543F2C"/>
     <w:multiLevelType w:val="hybridMultilevel"/>
     <w:tmpl w:val="6284D8DA"/>
@@ -17860,7 +16106,7 @@
       </w:rPr>
     </w:lvl>
   </w:abstractNum>
-  <w:abstractNum w:abstractNumId="19" w15:restartNumberingAfterBreak="0">
+  <w:abstractNum w:abstractNumId="20" w15:restartNumberingAfterBreak="0">
     <w:nsid w:val="539B1E4B"/>
     <w:multiLevelType w:val="hybridMultilevel"/>
     <w:tmpl w:val="B774784E"/>
@@ -17972,7 +16218,7 @@
       </w:rPr>
     </w:lvl>
   </w:abstractNum>
-  <w:abstractNum w:abstractNumId="20" w15:restartNumberingAfterBreak="0">
+  <w:abstractNum w:abstractNumId="21" w15:restartNumberingAfterBreak="0">
     <w:nsid w:val="540D3C2C"/>
     <w:multiLevelType w:val="multilevel"/>
     <w:tmpl w:val="51DCF338"/>
@@ -18039,119 +16285,6 @@
       <w:lvlJc w:val="left"/>
     </w:lvl>
   </w:abstractNum>
-  <w:abstractNum w:abstractNumId="21" w15:restartNumberingAfterBreak="0">
-    <w:nsid w:val="55887B3E"/>
-    <w:multiLevelType w:val="hybridMultilevel"/>
-    <w:tmpl w:val="CE9EFD04"/>
-    <w:lvl w:ilvl="0" w:tplc="0C070001">
-      <w:start w:val="1"/>
-      <w:numFmt w:val="bullet"/>
-      <w:lvlText w:val=""/>
-      <w:lvlJc w:val="left"/>
-      <w:pPr>
-        <w:ind w:left="2130" w:hanging="360"/>
-      </w:pPr>
-      <w:rPr>
-        <w:rFonts w:ascii="Symbol" w:hAnsi="Symbol" w:hint="default"/>
-      </w:rPr>
-    </w:lvl>
-    <w:lvl w:ilvl="1" w:tplc="0C070003" w:tentative="1">
-      <w:start w:val="1"/>
-      <w:numFmt w:val="bullet"/>
-      <w:lvlText w:val="o"/>
-      <w:lvlJc w:val="left"/>
-      <w:pPr>
-        <w:ind w:left="2850" w:hanging="360"/>
-      </w:pPr>
-      <w:rPr>
-        <w:rFonts w:ascii="Courier New" w:hAnsi="Courier New" w:cs="Courier New" w:hint="default"/>
-      </w:rPr>
-    </w:lvl>
-    <w:lvl w:ilvl="2" w:tplc="0C070005" w:tentative="1">
-      <w:start w:val="1"/>
-      <w:numFmt w:val="bullet"/>
-      <w:lvlText w:val=""/>
-      <w:lvlJc w:val="left"/>
-      <w:pPr>
-        <w:ind w:left="3570" w:hanging="360"/>
-      </w:pPr>
-      <w:rPr>
-        <w:rFonts w:ascii="Wingdings" w:hAnsi="Wingdings" w:hint="default"/>
-      </w:rPr>
-    </w:lvl>
-    <w:lvl w:ilvl="3" w:tplc="0C070001" w:tentative="1">
-      <w:start w:val="1"/>
-      <w:numFmt w:val="bullet"/>
-      <w:lvlText w:val=""/>
-      <w:lvlJc w:val="left"/>
-      <w:pPr>
-        <w:ind w:left="4290" w:hanging="360"/>
-      </w:pPr>
-      <w:rPr>
-        <w:rFonts w:ascii="Symbol" w:hAnsi="Symbol" w:hint="default"/>
-      </w:rPr>
-    </w:lvl>
-    <w:lvl w:ilvl="4" w:tplc="0C070003" w:tentative="1">
-      <w:start w:val="1"/>
-      <w:numFmt w:val="bullet"/>
-      <w:lvlText w:val="o"/>
-      <w:lvlJc w:val="left"/>
-      <w:pPr>
-        <w:ind w:left="5010" w:hanging="360"/>
-      </w:pPr>
-      <w:rPr>
-        <w:rFonts w:ascii="Courier New" w:hAnsi="Courier New" w:cs="Courier New" w:hint="default"/>
-      </w:rPr>
-    </w:lvl>
-    <w:lvl w:ilvl="5" w:tplc="0C070005" w:tentative="1">
-      <w:start w:val="1"/>
-      <w:numFmt w:val="bullet"/>
-      <w:lvlText w:val=""/>
-      <w:lvlJc w:val="left"/>
-      <w:pPr>
-        <w:ind w:left="5730" w:hanging="360"/>
-      </w:pPr>
-      <w:rPr>
-        <w:rFonts w:ascii="Wingdings" w:hAnsi="Wingdings" w:hint="default"/>
-      </w:rPr>
-    </w:lvl>
-    <w:lvl w:ilvl="6" w:tplc="0C070001" w:tentative="1">
-      <w:start w:val="1"/>
-      <w:numFmt w:val="bullet"/>
-      <w:lvlText w:val=""/>
-      <w:lvlJc w:val="left"/>
-      <w:pPr>
-        <w:ind w:left="6450" w:hanging="360"/>
-      </w:pPr>
-      <w:rPr>
-        <w:rFonts w:ascii="Symbol" w:hAnsi="Symbol" w:hint="default"/>
-      </w:rPr>
-    </w:lvl>
-    <w:lvl w:ilvl="7" w:tplc="0C070003" w:tentative="1">
-      <w:start w:val="1"/>
-      <w:numFmt w:val="bullet"/>
-      <w:lvlText w:val="o"/>
-      <w:lvlJc w:val="left"/>
-      <w:pPr>
-        <w:ind w:left="7170" w:hanging="360"/>
-      </w:pPr>
-      <w:rPr>
-        <w:rFonts w:ascii="Courier New" w:hAnsi="Courier New" w:cs="Courier New" w:hint="default"/>
-      </w:rPr>
-    </w:lvl>
-    <w:lvl w:ilvl="8" w:tplc="0C070005" w:tentative="1">
-      <w:start w:val="1"/>
-      <w:numFmt w:val="bullet"/>
-      <w:lvlText w:val=""/>
-      <w:lvlJc w:val="left"/>
-      <w:pPr>
-        <w:ind w:left="7890" w:hanging="360"/>
-      </w:pPr>
-      <w:rPr>
-        <w:rFonts w:ascii="Wingdings" w:hAnsi="Wingdings" w:hint="default"/>
-      </w:rPr>
-    </w:lvl>
-  </w:abstractNum>
   <w:abstractNum w:abstractNumId="22" w15:restartNumberingAfterBreak="0">
     <w:nsid w:val="55BC5F35"/>
     <w:multiLevelType w:val="hybridMultilevel"/>
@@ -18266,119 +16399,6 @@
     </w:lvl>
   </w:abstractNum>
   <w:abstractNum w:abstractNumId="23" w15:restartNumberingAfterBreak="0">
-    <w:nsid w:val="56D209A1"/>
-    <w:multiLevelType w:val="hybridMultilevel"/>
-    <w:tmpl w:val="2D7C5F52"/>
-    <w:lvl w:ilvl="0" w:tplc="0C070001">
-      <w:start w:val="1"/>
-      <w:numFmt w:val="bullet"/>
-      <w:lvlText w:val=""/>
-      <w:lvlJc w:val="left"/>
-      <w:pPr>
-        <w:ind w:left="1429" w:hanging="360"/>
-      </w:pPr>
-      <w:rPr>
-        <w:rFonts w:ascii="Symbol" w:hAnsi="Symbol" w:hint="default"/>
-      </w:rPr>
-    </w:lvl>
-    <w:lvl w:ilvl="1" w:tplc="0C070003" w:tentative="1">
-      <w:start w:val="1"/>
-      <w:numFmt w:val="bullet"/>
-      <w:lvlText w:val="o"/>
-      <w:lvlJc w:val="left"/>
-      <w:pPr>
-        <w:ind w:left="2149" w:hanging="360"/>
-      </w:pPr>
-      <w:rPr>
-        <w:rFonts w:ascii="Courier New" w:hAnsi="Courier New" w:cs="Courier New" w:hint="default"/>
-      </w:rPr>
-    </w:lvl>
-    <w:lvl w:ilvl="2" w:tplc="0C070005" w:tentative="1">
-      <w:start w:val="1"/>
-      <w:numFmt w:val="bullet"/>
-      <w:lvlText w:val=""/>
-      <w:lvlJc w:val="left"/>
-      <w:pPr>
-        <w:ind w:left="2869" w:hanging="360"/>
-      </w:pPr>
-      <w:rPr>
-        <w:rFonts w:ascii="Wingdings" w:hAnsi="Wingdings" w:hint="default"/>
-      </w:rPr>
-    </w:lvl>
-    <w:lvl w:ilvl="3" w:tplc="0C070001" w:tentative="1">
-      <w:start w:val="1"/>
-      <w:numFmt w:val="bullet"/>
-      <w:lvlText w:val=""/>
-      <w:lvlJc w:val="left"/>
-      <w:pPr>
-        <w:ind w:left="3589" w:hanging="360"/>
-      </w:pPr>
-      <w:rPr>
-        <w:rFonts w:ascii="Symbol" w:hAnsi="Symbol" w:hint="default"/>
-      </w:rPr>
-    </w:lvl>
-    <w:lvl w:ilvl="4" w:tplc="0C070003" w:tentative="1">
-      <w:start w:val="1"/>
-      <w:numFmt w:val="bullet"/>
-      <w:lvlText w:val="o"/>
-      <w:lvlJc w:val="left"/>
-      <w:pPr>
-        <w:ind w:left="4309" w:hanging="360"/>
-      </w:pPr>
-      <w:rPr>
-        <w:rFonts w:ascii="Courier New" w:hAnsi="Courier New" w:cs="Courier New" w:hint="default"/>
-      </w:rPr>
-    </w:lvl>
-    <w:lvl w:ilvl="5" w:tplc="0C070005" w:tentative="1">
-      <w:start w:val="1"/>
-      <w:numFmt w:val="bullet"/>
-      <w:lvlText w:val=""/>
-      <w:lvlJc w:val="left"/>
-      <w:pPr>
-        <w:ind w:left="5029" w:hanging="360"/>
-      </w:pPr>
-      <w:rPr>
-        <w:rFonts w:ascii="Wingdings" w:hAnsi="Wingdings" w:hint="default"/>
-      </w:rPr>
-    </w:lvl>
-    <w:lvl w:ilvl="6" w:tplc="0C070001" w:tentative="1">
-      <w:start w:val="1"/>
-      <w:numFmt w:val="bullet"/>
-      <w:lvlText w:val=""/>
-      <w:lvlJc w:val="left"/>
-      <w:pPr>
-        <w:ind w:left="5749" w:hanging="360"/>
-      </w:pPr>
-      <w:rPr>
-        <w:rFonts w:ascii="Symbol" w:hAnsi="Symbol" w:hint="default"/>
-      </w:rPr>
-    </w:lvl>
-    <w:lvl w:ilvl="7" w:tplc="0C070003" w:tentative="1">
-      <w:start w:val="1"/>
-      <w:numFmt w:val="bullet"/>
-      <w:lvlText w:val="o"/>
-      <w:lvlJc w:val="left"/>
-      <w:pPr>
-        <w:ind w:left="6469" w:hanging="360"/>
-      </w:pPr>
-      <w:rPr>
-        <w:rFonts w:ascii="Courier New" w:hAnsi="Courier New" w:cs="Courier New" w:hint="default"/>
-      </w:rPr>
-    </w:lvl>
-    <w:lvl w:ilvl="8" w:tplc="0C070005" w:tentative="1">
-      <w:start w:val="1"/>
-      <w:numFmt w:val="bullet"/>
-      <w:lvlText w:val=""/>
-      <w:lvlJc w:val="left"/>
-      <w:pPr>
-        <w:ind w:left="7189" w:hanging="360"/>
-      </w:pPr>
-      <w:rPr>
-        <w:rFonts w:ascii="Wingdings" w:hAnsi="Wingdings" w:hint="default"/>
-      </w:rPr>
-    </w:lvl>
-  </w:abstractNum>
-  <w:abstractNum w:abstractNumId="24" w15:restartNumberingAfterBreak="0">
     <w:nsid w:val="585A31EC"/>
     <w:multiLevelType w:val="hybridMultilevel"/>
     <w:tmpl w:val="C6BA6C6E"/>
@@ -18491,7 +16511,7 @@
       </w:rPr>
     </w:lvl>
   </w:abstractNum>
-  <w:abstractNum w:abstractNumId="25" w15:restartNumberingAfterBreak="0">
+  <w:abstractNum w:abstractNumId="24" w15:restartNumberingAfterBreak="0">
     <w:nsid w:val="5BA645DA"/>
     <w:multiLevelType w:val="multilevel"/>
     <w:tmpl w:val="1E1EBED4"/>
@@ -18558,7 +16578,7 @@
       <w:lvlJc w:val="left"/>
     </w:lvl>
   </w:abstractNum>
-  <w:abstractNum w:abstractNumId="26" w15:restartNumberingAfterBreak="0">
+  <w:abstractNum w:abstractNumId="25" w15:restartNumberingAfterBreak="0">
     <w:nsid w:val="5C771CBA"/>
     <w:multiLevelType w:val="multilevel"/>
     <w:tmpl w:val="5A26D436"/>
@@ -18644,7 +16664,7 @@
       </w:pPr>
     </w:lvl>
   </w:abstractNum>
-  <w:abstractNum w:abstractNumId="27" w15:restartNumberingAfterBreak="0">
+  <w:abstractNum w:abstractNumId="26" w15:restartNumberingAfterBreak="0">
     <w:nsid w:val="5CDD448A"/>
     <w:multiLevelType w:val="hybridMultilevel"/>
     <w:tmpl w:val="4EF68CB2"/>
@@ -18757,7 +16777,7 @@
       </w:rPr>
     </w:lvl>
   </w:abstractNum>
-  <w:abstractNum w:abstractNumId="28" w15:restartNumberingAfterBreak="0">
+  <w:abstractNum w:abstractNumId="27" w15:restartNumberingAfterBreak="0">
     <w:nsid w:val="5D111CE1"/>
     <w:multiLevelType w:val="hybridMultilevel"/>
     <w:tmpl w:val="438CE2F8"/>
@@ -18870,7 +16890,7 @@
       </w:rPr>
     </w:lvl>
   </w:abstractNum>
-  <w:abstractNum w:abstractNumId="29" w15:restartNumberingAfterBreak="0">
+  <w:abstractNum w:abstractNumId="28" w15:restartNumberingAfterBreak="0">
     <w:nsid w:val="5DC47A3E"/>
     <w:multiLevelType w:val="hybridMultilevel"/>
     <w:tmpl w:val="EE24A478"/>
@@ -18983,7 +17003,7 @@
       </w:rPr>
     </w:lvl>
   </w:abstractNum>
-  <w:abstractNum w:abstractNumId="30" w15:restartNumberingAfterBreak="0">
+  <w:abstractNum w:abstractNumId="29" w15:restartNumberingAfterBreak="0">
     <w:nsid w:val="61623470"/>
     <w:multiLevelType w:val="hybridMultilevel"/>
     <w:tmpl w:val="C4C08FFA"/>
@@ -19096,7 +17116,7 @@
       </w:rPr>
     </w:lvl>
   </w:abstractNum>
-  <w:abstractNum w:abstractNumId="31" w15:restartNumberingAfterBreak="0">
+  <w:abstractNum w:abstractNumId="30" w15:restartNumberingAfterBreak="0">
     <w:nsid w:val="61D45AEC"/>
     <w:multiLevelType w:val="hybridMultilevel"/>
     <w:tmpl w:val="9348946C"/>
@@ -19209,7 +17229,7 @@
       </w:rPr>
     </w:lvl>
   </w:abstractNum>
-  <w:abstractNum w:abstractNumId="32" w15:restartNumberingAfterBreak="0">
+  <w:abstractNum w:abstractNumId="31" w15:restartNumberingAfterBreak="0">
     <w:nsid w:val="65EB395F"/>
     <w:multiLevelType w:val="hybridMultilevel"/>
     <w:tmpl w:val="7D083CF4"/>
@@ -19322,7 +17342,7 @@
       </w:rPr>
     </w:lvl>
   </w:abstractNum>
-  <w:abstractNum w:abstractNumId="33" w15:restartNumberingAfterBreak="0">
+  <w:abstractNum w:abstractNumId="32" w15:restartNumberingAfterBreak="0">
     <w:nsid w:val="67946146"/>
     <w:multiLevelType w:val="hybridMultilevel"/>
     <w:tmpl w:val="1B2A5E44"/>
@@ -19435,7 +17455,7 @@
       </w:rPr>
     </w:lvl>
   </w:abstractNum>
-  <w:abstractNum w:abstractNumId="34" w15:restartNumberingAfterBreak="0">
+  <w:abstractNum w:abstractNumId="33" w15:restartNumberingAfterBreak="0">
     <w:nsid w:val="68BB2A8C"/>
     <w:multiLevelType w:val="hybridMultilevel"/>
     <w:tmpl w:val="E4B4855A"/>
@@ -19548,7 +17568,7 @@
       </w:rPr>
     </w:lvl>
   </w:abstractNum>
-  <w:abstractNum w:abstractNumId="35" w15:restartNumberingAfterBreak="0">
+  <w:abstractNum w:abstractNumId="34" w15:restartNumberingAfterBreak="0">
     <w:nsid w:val="6E27234E"/>
     <w:multiLevelType w:val="hybridMultilevel"/>
     <w:tmpl w:val="2EF4B572"/>
@@ -19661,7 +17681,7 @@
       </w:rPr>
     </w:lvl>
   </w:abstractNum>
-  <w:abstractNum w:abstractNumId="36" w15:restartNumberingAfterBreak="0">
+  <w:abstractNum w:abstractNumId="35" w15:restartNumberingAfterBreak="0">
     <w:nsid w:val="6F736780"/>
     <w:multiLevelType w:val="hybridMultilevel"/>
     <w:tmpl w:val="C8584DD6"/>
@@ -19774,7 +17794,7 @@
       </w:rPr>
     </w:lvl>
   </w:abstractNum>
-  <w:abstractNum w:abstractNumId="37" w15:restartNumberingAfterBreak="0">
+  <w:abstractNum w:abstractNumId="36" w15:restartNumberingAfterBreak="0">
     <w:nsid w:val="71190FE7"/>
     <w:multiLevelType w:val="multilevel"/>
     <w:tmpl w:val="6892077C"/>
@@ -19868,7 +17888,7 @@
       </w:pPr>
     </w:lvl>
   </w:abstractNum>
-  <w:abstractNum w:abstractNumId="38" w15:restartNumberingAfterBreak="0">
+  <w:abstractNum w:abstractNumId="37" w15:restartNumberingAfterBreak="0">
     <w:nsid w:val="725D1ECD"/>
     <w:multiLevelType w:val="hybridMultilevel"/>
     <w:tmpl w:val="A6384F92"/>
@@ -19981,7 +18001,7 @@
       </w:rPr>
     </w:lvl>
   </w:abstractNum>
-  <w:abstractNum w:abstractNumId="39" w15:restartNumberingAfterBreak="0">
+  <w:abstractNum w:abstractNumId="38" w15:restartNumberingAfterBreak="0">
     <w:nsid w:val="7372298A"/>
     <w:multiLevelType w:val="multilevel"/>
     <w:tmpl w:val="80829C12"/>
@@ -20048,7 +18068,7 @@
       <w:lvlJc w:val="left"/>
     </w:lvl>
   </w:abstractNum>
-  <w:abstractNum w:abstractNumId="40" w15:restartNumberingAfterBreak="0">
+  <w:abstractNum w:abstractNumId="39" w15:restartNumberingAfterBreak="0">
     <w:nsid w:val="74BF186E"/>
     <w:multiLevelType w:val="hybridMultilevel"/>
     <w:tmpl w:val="F04A0DAC"/>
@@ -20161,7 +18181,7 @@
       </w:rPr>
     </w:lvl>
   </w:abstractNum>
-  <w:abstractNum w:abstractNumId="41" w15:restartNumberingAfterBreak="0">
+  <w:abstractNum w:abstractNumId="40" w15:restartNumberingAfterBreak="0">
     <w:nsid w:val="78E0767A"/>
     <w:multiLevelType w:val="multilevel"/>
     <w:tmpl w:val="FA14674E"/>
@@ -20228,7 +18248,7 @@
       <w:lvlJc w:val="left"/>
     </w:lvl>
   </w:abstractNum>
-  <w:abstractNum w:abstractNumId="42" w15:restartNumberingAfterBreak="0">
+  <w:abstractNum w:abstractNumId="41" w15:restartNumberingAfterBreak="0">
     <w:nsid w:val="79132F44"/>
     <w:multiLevelType w:val="multilevel"/>
     <w:tmpl w:val="08286ABE"/>
@@ -20295,7 +18315,7 @@
       <w:lvlJc w:val="left"/>
     </w:lvl>
   </w:abstractNum>
-  <w:abstractNum w:abstractNumId="43" w15:restartNumberingAfterBreak="0">
+  <w:abstractNum w:abstractNumId="42" w15:restartNumberingAfterBreak="0">
     <w:nsid w:val="791616D6"/>
     <w:multiLevelType w:val="hybridMultilevel"/>
     <w:tmpl w:val="772C44AC"/>
@@ -20408,169 +18428,74 @@
       </w:rPr>
     </w:lvl>
   </w:abstractNum>
-  <w:abstractNum w:abstractNumId="44" w15:restartNumberingAfterBreak="0">
-    <w:nsid w:val="7CA46098"/>
-    <w:multiLevelType w:val="multilevel"/>
-    <w:tmpl w:val="0C070025"/>
-    <w:lvl w:ilvl="0">
-      <w:start w:val="1"/>
-      <w:numFmt w:val="decimal"/>
-      <w:pStyle w:val="berschrift1"/>
-      <w:lvlText w:val="%1"/>
-      <w:lvlJc w:val="left"/>
-      <w:pPr>
-        <w:ind w:left="432" w:hanging="432"/>
-      </w:pPr>
-    </w:lvl>
-    <w:lvl w:ilvl="1">
-      <w:start w:val="1"/>
-      <w:numFmt w:val="decimal"/>
-      <w:pStyle w:val="berschrift2"/>
-      <w:lvlText w:val="%1.%2"/>
-      <w:lvlJc w:val="left"/>
-      <w:pPr>
-        <w:ind w:left="576" w:hanging="576"/>
-      </w:pPr>
-    </w:lvl>
-    <w:lvl w:ilvl="2">
-      <w:start w:val="1"/>
-      <w:numFmt w:val="decimal"/>
-      <w:pStyle w:val="berschrift3"/>
-      <w:lvlText w:val="%1.%2.%3"/>
-      <w:lvlJc w:val="left"/>
-      <w:pPr>
-        <w:ind w:left="720" w:hanging="720"/>
-      </w:pPr>
-    </w:lvl>
-    <w:lvl w:ilvl="3">
-      <w:start w:val="1"/>
-      <w:numFmt w:val="decimal"/>
-      <w:pStyle w:val="berschrift4"/>
-      <w:lvlText w:val="%1.%2.%3.%4"/>
-      <w:lvlJc w:val="left"/>
-      <w:pPr>
-        <w:ind w:left="864" w:hanging="864"/>
-      </w:pPr>
-    </w:lvl>
-    <w:lvl w:ilvl="4">
-      <w:start w:val="1"/>
-      <w:numFmt w:val="decimal"/>
-      <w:pStyle w:val="berschrift5"/>
-      <w:lvlText w:val="%1.%2.%3.%4.%5"/>
-      <w:lvlJc w:val="left"/>
-      <w:pPr>
-        <w:ind w:left="1008" w:hanging="1008"/>
-      </w:pPr>
-    </w:lvl>
-    <w:lvl w:ilvl="5">
-      <w:start w:val="1"/>
-      <w:numFmt w:val="decimal"/>
-      <w:pStyle w:val="berschrift6"/>
-      <w:lvlText w:val="%1.%2.%3.%4.%5.%6"/>
-      <w:lvlJc w:val="left"/>
-      <w:pPr>
-        <w:ind w:left="1152" w:hanging="1152"/>
-      </w:pPr>
-    </w:lvl>
-    <w:lvl w:ilvl="6">
-      <w:start w:val="1"/>
-      <w:numFmt w:val="decimal"/>
-      <w:pStyle w:val="berschrift7"/>
-      <w:lvlText w:val="%1.%2.%3.%4.%5.%6.%7"/>
-      <w:lvlJc w:val="left"/>
-      <w:pPr>
-        <w:ind w:left="1296" w:hanging="1296"/>
-      </w:pPr>
-    </w:lvl>
-    <w:lvl w:ilvl="7">
-      <w:start w:val="1"/>
-      <w:numFmt w:val="decimal"/>
-      <w:pStyle w:val="berschrift8"/>
-      <w:lvlText w:val="%1.%2.%3.%4.%5.%6.%7.%8"/>
-      <w:lvlJc w:val="left"/>
-      <w:pPr>
-        <w:ind w:left="1440" w:hanging="1440"/>
-      </w:pPr>
-    </w:lvl>
-    <w:lvl w:ilvl="8">
-      <w:start w:val="1"/>
-      <w:numFmt w:val="decimal"/>
-      <w:pStyle w:val="berschrift9"/>
-      <w:lvlText w:val="%1.%2.%3.%4.%5.%6.%7.%8.%9"/>
-      <w:lvlJc w:val="left"/>
-      <w:pPr>
-        <w:ind w:left="1584" w:hanging="1584"/>
-      </w:pPr>
-    </w:lvl>
-  </w:abstractNum>
   <w:num w:numId="1">
-    <w:abstractNumId w:val="4"/>
+    <w:abstractNumId w:val="5"/>
   </w:num>
   <w:num w:numId="2">
-    <w:abstractNumId w:val="26"/>
+    <w:abstractNumId w:val="25"/>
   </w:num>
   <w:num w:numId="3">
-    <w:abstractNumId w:val="41"/>
+    <w:abstractNumId w:val="40"/>
   </w:num>
   <w:num w:numId="4">
-    <w:abstractNumId w:val="36"/>
+    <w:abstractNumId w:val="35"/>
   </w:num>
   <w:num w:numId="5">
-    <w:abstractNumId w:val="38"/>
+    <w:abstractNumId w:val="37"/>
   </w:num>
   <w:num w:numId="6">
-    <w:abstractNumId w:val="40"/>
+    <w:abstractNumId w:val="39"/>
   </w:num>
   <w:num w:numId="7">
-    <w:abstractNumId w:val="7"/>
+    <w:abstractNumId w:val="8"/>
   </w:num>
   <w:num w:numId="8">
     <w:abstractNumId w:val="2"/>
   </w:num>
   <w:num w:numId="9">
-    <w:abstractNumId w:val="35"/>
+    <w:abstractNumId w:val="34"/>
   </w:num>
   <w:num w:numId="10">
-    <w:abstractNumId w:val="17"/>
+    <w:abstractNumId w:val="18"/>
   </w:num>
   <w:num w:numId="11">
-    <w:abstractNumId w:val="9"/>
+    <w:abstractNumId w:val="10"/>
   </w:num>
   <w:num w:numId="12">
-    <w:abstractNumId w:val="32"/>
+    <w:abstractNumId w:val="31"/>
   </w:num>
   <w:num w:numId="13">
-    <w:abstractNumId w:val="37"/>
+    <w:abstractNumId w:val="36"/>
   </w:num>
   <w:num w:numId="14">
-    <w:abstractNumId w:val="31"/>
+    <w:abstractNumId w:val="30"/>
   </w:num>
   <w:num w:numId="15">
+    <w:abstractNumId w:val="7"/>
+  </w:num>
+  <w:num w:numId="16">
+    <w:abstractNumId w:val="15"/>
+  </w:num>
+  <w:num w:numId="17">
+    <w:abstractNumId w:val="21"/>
+  </w:num>
+  <w:num w:numId="18">
+    <w:abstractNumId w:val="16"/>
+  </w:num>
+  <w:num w:numId="19">
+    <w:abstractNumId w:val="13"/>
+  </w:num>
+  <w:num w:numId="20">
+    <w:abstractNumId w:val="38"/>
+  </w:num>
+  <w:num w:numId="21">
     <w:abstractNumId w:val="6"/>
   </w:num>
-  <w:num w:numId="16">
-    <w:abstractNumId w:val="14"/>
-  </w:num>
-  <w:num w:numId="17">
+  <w:num w:numId="22">
     <w:abstractNumId w:val="20"/>
   </w:num>
-  <w:num w:numId="18">
-    <w:abstractNumId w:val="15"/>
-  </w:num>
-  <w:num w:numId="19">
-    <w:abstractNumId w:val="12"/>
-  </w:num>
-  <w:num w:numId="20">
-    <w:abstractNumId w:val="39"/>
-  </w:num>
-  <w:num w:numId="21">
-    <w:abstractNumId w:val="5"/>
-  </w:num>
-  <w:num w:numId="22">
-    <w:abstractNumId w:val="19"/>
-  </w:num>
   <w:num w:numId="23">
-    <w:abstractNumId w:val="10"/>
+    <w:abstractNumId w:val="11"/>
   </w:num>
   <w:num w:numId="24">
     <w:abstractNumId w:val="0"/>
@@ -20579,66 +18504,60 @@
     <w:abstractNumId w:val="3"/>
   </w:num>
   <w:num w:numId="26">
-    <w:abstractNumId w:val="42"/>
+    <w:abstractNumId w:val="41"/>
   </w:num>
   <w:num w:numId="27">
-    <w:abstractNumId w:val="25"/>
+    <w:abstractNumId w:val="24"/>
   </w:num>
   <w:num w:numId="28">
-    <w:abstractNumId w:val="16"/>
+    <w:abstractNumId w:val="17"/>
   </w:num>
   <w:num w:numId="29">
-    <w:abstractNumId w:val="30"/>
+    <w:abstractNumId w:val="29"/>
   </w:num>
   <w:num w:numId="30">
     <w:abstractNumId w:val="1"/>
   </w:num>
   <w:num w:numId="31">
-    <w:abstractNumId w:val="34"/>
+    <w:abstractNumId w:val="33"/>
   </w:num>
   <w:num w:numId="32">
-    <w:abstractNumId w:val="18"/>
+    <w:abstractNumId w:val="19"/>
   </w:num>
   <w:num w:numId="33">
-    <w:abstractNumId w:val="24"/>
+    <w:abstractNumId w:val="23"/>
   </w:num>
   <w:num w:numId="34">
-    <w:abstractNumId w:val="8"/>
+    <w:abstractNumId w:val="9"/>
   </w:num>
   <w:num w:numId="35">
-    <w:abstractNumId w:val="11"/>
+    <w:abstractNumId w:val="4"/>
   </w:num>
   <w:num w:numId="36">
+    <w:abstractNumId w:val="12"/>
+  </w:num>
+  <w:num w:numId="37">
+    <w:abstractNumId w:val="27"/>
+  </w:num>
+  <w:num w:numId="38">
+    <w:abstractNumId w:val="14"/>
+  </w:num>
+  <w:num w:numId="39">
+    <w:abstractNumId w:val="42"/>
+  </w:num>
+  <w:num w:numId="40">
+    <w:abstractNumId w:val="26"/>
+  </w:num>
+  <w:num w:numId="41">
+    <w:abstractNumId w:val="32"/>
+  </w:num>
+  <w:num w:numId="42">
+    <w:abstractNumId w:val="22"/>
+  </w:num>
+  <w:num w:numId="43">
     <w:abstractNumId w:val="28"/>
   </w:num>
-  <w:num w:numId="37">
-    <w:abstractNumId w:val="13"/>
-  </w:num>
-  <w:num w:numId="38">
-    <w:abstractNumId w:val="43"/>
-  </w:num>
-  <w:num w:numId="39">
-    <w:abstractNumId w:val="27"/>
-  </w:num>
-  <w:num w:numId="40">
-    <w:abstractNumId w:val="33"/>
-  </w:num>
-  <w:num w:numId="41">
-    <w:abstractNumId w:val="22"/>
-  </w:num>
-  <w:num w:numId="42">
-    <w:abstractNumId w:val="29"/>
-  </w:num>
-  <w:num w:numId="43">
-    <w:abstractNumId w:val="44"/>
-  </w:num>
-  <w:num w:numId="44">
-    <w:abstractNumId w:val="21"/>
-  </w:num>
-  <w:num w:numId="45">
-    <w:abstractNumId w:val="23"/>
-  </w:num>
-  <w:numIdMacAtCleanup w:val="45"/>
+  <w:numIdMacAtCleanup w:val="43"/>
 </w:numbering>
 </file>
 
@@ -21053,7 +18972,7 @@
       <w:keepNext/>
       <w:keepLines/>
       <w:numPr>
-        <w:numId w:val="43"/>
+        <w:numId w:val="35"/>
       </w:numPr>
       <w:spacing w:before="240" w:after="0"/>
       <w:outlineLvl w:val="0"/>
@@ -21079,7 +18998,7 @@
       <w:keepLines/>
       <w:numPr>
         <w:ilvl w:val="1"/>
-        <w:numId w:val="43"/>
+        <w:numId w:val="35"/>
       </w:numPr>
       <w:spacing w:before="40" w:after="0"/>
       <w:outlineLvl w:val="1"/>
@@ -21105,7 +19024,7 @@
       <w:keepLines/>
       <w:numPr>
         <w:ilvl w:val="2"/>
-        <w:numId w:val="43"/>
+        <w:numId w:val="35"/>
       </w:numPr>
       <w:spacing w:before="40" w:after="0"/>
       <w:outlineLvl w:val="2"/>
@@ -21131,7 +19050,7 @@
       <w:keepLines/>
       <w:numPr>
         <w:ilvl w:val="3"/>
-        <w:numId w:val="43"/>
+        <w:numId w:val="35"/>
       </w:numPr>
       <w:spacing w:before="200" w:after="0"/>
       <w:outlineLvl w:val="3"/>
@@ -21159,7 +19078,7 @@
       <w:keepLines/>
       <w:numPr>
         <w:ilvl w:val="4"/>
-        <w:numId w:val="43"/>
+        <w:numId w:val="35"/>
       </w:numPr>
       <w:spacing w:before="200" w:after="0"/>
       <w:outlineLvl w:val="4"/>
@@ -21183,7 +19102,7 @@
       <w:keepLines/>
       <w:numPr>
         <w:ilvl w:val="5"/>
-        <w:numId w:val="43"/>
+        <w:numId w:val="35"/>
       </w:numPr>
       <w:spacing w:before="200" w:after="0"/>
       <w:outlineLvl w:val="5"/>
@@ -21210,7 +19129,7 @@
       <w:keepLines/>
       <w:numPr>
         <w:ilvl w:val="6"/>
-        <w:numId w:val="43"/>
+        <w:numId w:val="35"/>
       </w:numPr>
       <w:spacing w:before="200" w:after="0"/>
       <w:outlineLvl w:val="6"/>
@@ -21237,7 +19156,7 @@
       <w:keepLines/>
       <w:numPr>
         <w:ilvl w:val="7"/>
-        <w:numId w:val="43"/>
+        <w:numId w:val="35"/>
       </w:numPr>
       <w:spacing w:before="200" w:after="0"/>
       <w:outlineLvl w:val="7"/>
@@ -21264,7 +19183,7 @@
       <w:keepLines/>
       <w:numPr>
         <w:ilvl w:val="8"/>
-        <w:numId w:val="43"/>
+        <w:numId w:val="35"/>
       </w:numPr>
       <w:spacing w:before="200" w:after="0"/>
       <w:outlineLvl w:val="8"/>
@@ -21950,16 +19869,25 @@
 </file>
 
 <file path=customXml/item1.xml><?xml version="1.0" encoding="utf-8"?>
-<b:Sources xmlns:b="http://schemas.openxmlformats.org/officeDocument/2006/bibliography" xmlns="http://schemas.openxmlformats.org/officeDocument/2006/bibliography" SelectedStyle="\APASixthEditionOfficeOnline.xsl" StyleName="APA" Version="6"/>
-</file>
-
-<file path=customXml/item2.xml><?xml version="1.0" encoding="utf-8"?>
 <p:properties xmlns:p="http://schemas.microsoft.com/office/2006/metadata/properties" xmlns:xsi="http://www.w3.org/2001/XMLSchema-instance" xmlns:pc="http://schemas.microsoft.com/office/infopath/2007/PartnerControls">
   <documentManagement/>
 </p:properties>
 </file>
 
+<file path=customXml/item2.xml><?xml version="1.0" encoding="utf-8"?>
+<b:Sources xmlns:b="http://schemas.openxmlformats.org/officeDocument/2006/bibliography" xmlns="http://schemas.openxmlformats.org/officeDocument/2006/bibliography" SelectedStyle="\APASixthEditionOfficeOnline.xsl" StyleName="APA" Version="6"/>
+</file>
+
 <file path=customXml/item3.xml><?xml version="1.0" encoding="utf-8"?>
+<?mso-contentType ?>
+<FormTemplates xmlns="http://schemas.microsoft.com/sharepoint/v3/contenttype/forms">
+  <Display>DocumentLibraryForm</Display>
+  <Edit>DocumentLibraryForm</Edit>
+  <New>DocumentLibraryForm</New>
+</FormTemplates>
+</file>
+
+<file path=customXml/item4.xml><?xml version="1.0" encoding="utf-8"?>
 <ct:contentTypeSchema xmlns:ct="http://schemas.microsoft.com/office/2006/metadata/contentType" xmlns:ma="http://schemas.microsoft.com/office/2006/metadata/properties/metaAttributes" ct:_="" ma:_="" ma:contentTypeName="Dokument" ma:contentTypeID="0x010100862AFF09C2E95142801E5F1713017570" ma:contentTypeVersion="2" ma:contentTypeDescription="Ein neues Dokument erstellen." ma:contentTypeScope="" ma:versionID="b9c966b12c8b7cf54b32b4b9215612b2">
   <xsd:schema xmlns:xsd="http://www.w3.org/2001/XMLSchema" xmlns:xs="http://www.w3.org/2001/XMLSchema" xmlns:p="http://schemas.microsoft.com/office/2006/metadata/properties" xmlns:ns3="c6c7769a-5322-4a2a-b0a6-48c21280b617" targetNamespace="http://schemas.microsoft.com/office/2006/metadata/properties" ma:root="true" ma:fieldsID="83c316341fbb421bc149def606f8f67a" ns3:_="">
     <xsd:import namespace="c6c7769a-5322-4a2a-b0a6-48c21280b617"/>
@@ -22091,24 +20019,7 @@
 </ct:contentTypeSchema>
 </file>
 
-<file path=customXml/item4.xml><?xml version="1.0" encoding="utf-8"?>
-<?mso-contentType ?>
-<FormTemplates xmlns="http://schemas.microsoft.com/sharepoint/v3/contenttype/forms">
-  <Display>DocumentLibraryForm</Display>
-  <Edit>DocumentLibraryForm</Edit>
-  <New>DocumentLibraryForm</New>
-</FormTemplates>
-</file>
-
 <file path=customXml/itemProps1.xml><?xml version="1.0" encoding="utf-8"?>
-<ds:datastoreItem xmlns:ds="http://schemas.openxmlformats.org/officeDocument/2006/customXml" ds:itemID="{FBC40B72-7EB1-40AF-A450-565EDEA623D0}">
-  <ds:schemaRefs>
-    <ds:schemaRef ds:uri="http://schemas.openxmlformats.org/officeDocument/2006/bibliography"/>
-  </ds:schemaRefs>
-</ds:datastoreItem>
-</file>
-
-<file path=customXml/itemProps2.xml><?xml version="1.0" encoding="utf-8"?>
 <ds:datastoreItem xmlns:ds="http://schemas.openxmlformats.org/officeDocument/2006/customXml" ds:itemID="{AED55FE7-89F3-49AF-98AA-B3E6D42E35CB}">
   <ds:schemaRefs>
     <ds:schemaRef ds:uri="http://schemas.microsoft.com/office/2006/metadata/properties"/>
@@ -22117,7 +20028,23 @@
 </ds:datastoreItem>
 </file>
 
+<file path=customXml/itemProps2.xml><?xml version="1.0" encoding="utf-8"?>
+<ds:datastoreItem xmlns:ds="http://schemas.openxmlformats.org/officeDocument/2006/customXml" ds:itemID="{FBC40B72-7EB1-40AF-A450-565EDEA623D0}">
+  <ds:schemaRefs>
+    <ds:schemaRef ds:uri="http://schemas.openxmlformats.org/officeDocument/2006/bibliography"/>
+  </ds:schemaRefs>
+</ds:datastoreItem>
+</file>
+
 <file path=customXml/itemProps3.xml><?xml version="1.0" encoding="utf-8"?>
+<ds:datastoreItem xmlns:ds="http://schemas.openxmlformats.org/officeDocument/2006/customXml" ds:itemID="{C09A78EA-BB0E-4B1F-84B8-33E6C4508A14}">
+  <ds:schemaRefs>
+    <ds:schemaRef ds:uri="http://schemas.microsoft.com/sharepoint/v3/contenttype/forms"/>
+  </ds:schemaRefs>
+</ds:datastoreItem>
+</file>
+
+<file path=customXml/itemProps4.xml><?xml version="1.0" encoding="utf-8"?>
 <ds:datastoreItem xmlns:ds="http://schemas.openxmlformats.org/officeDocument/2006/customXml" ds:itemID="{34DABDD0-2FBF-4020-90D5-D9DB3E27A011}">
   <ds:schemaRefs>
     <ds:schemaRef ds:uri="http://schemas.microsoft.com/office/2006/metadata/contentType"/>
@@ -22133,12 +20060,4 @@
     <ds:schemaRef ds:uri="http://schemas.microsoft.com/internal/obd"/>
   </ds:schemaRefs>
 </ds:datastoreItem>
-</file>
-
-<file path=customXml/itemProps4.xml><?xml version="1.0" encoding="utf-8"?>
-<ds:datastoreItem xmlns:ds="http://schemas.openxmlformats.org/officeDocument/2006/customXml" ds:itemID="{C09A78EA-BB0E-4B1F-84B8-33E6C4508A14}">
-  <ds:schemaRefs>
-    <ds:schemaRef ds:uri="http://schemas.microsoft.com/sharepoint/v3/contenttype/forms"/>
-  </ds:schemaRefs>
-</ds:datastoreItem>
 </file>
</xml_diff>